<commit_message>
Mega commit--leap day substantial progress
</commit_message>
<xml_diff>
--- a/Lecture11 Typesetting.docx
+++ b/Lecture11 Typesetting.docx
@@ -170,8 +170,10 @@
                           <w:rPr>
                             <w:rFonts w:ascii="Cambria Math" w:eastAsiaTheme="minorEastAsia" w:hAnsi="Cambria Math"/>
                           </w:rPr>
-                          <m:t>∂</m:t>
-                        </m:r>
+                          <m:t>∂x</m:t>
+                        </m:r>
+                      </m:num>
+                      <m:den>
                         <m:r>
                           <m:rPr>
                             <m:sty m:val="p"/>
@@ -179,27 +181,7 @@
                           <w:rPr>
                             <w:rFonts w:ascii="Cambria Math" w:eastAsiaTheme="minorEastAsia" w:hAnsi="Cambria Math"/>
                           </w:rPr>
-                          <m:t>x</m:t>
-                        </m:r>
-                      </m:num>
-                      <m:den>
-                        <m:r>
-                          <m:rPr>
-                            <m:sty m:val="p"/>
-                          </m:rPr>
-                          <w:rPr>
-                            <w:rFonts w:ascii="Cambria Math" w:eastAsiaTheme="minorEastAsia" w:hAnsi="Cambria Math"/>
-                          </w:rPr>
-                          <m:t>∂</m:t>
-                        </m:r>
-                        <m:r>
-                          <m:rPr>
-                            <m:sty m:val="p"/>
-                          </m:rPr>
-                          <w:rPr>
-                            <w:rFonts w:ascii="Cambria Math" w:eastAsiaTheme="minorEastAsia" w:hAnsi="Cambria Math"/>
-                          </w:rPr>
-                          <m:t>r</m:t>
+                          <m:t>∂r</m:t>
                         </m:r>
                       </m:den>
                     </m:f>
@@ -227,8 +209,10 @@
                           <w:rPr>
                             <w:rFonts w:ascii="Cambria Math" w:eastAsiaTheme="minorEastAsia" w:hAnsi="Cambria Math"/>
                           </w:rPr>
-                          <m:t>∂</m:t>
-                        </m:r>
+                          <m:t>∂y</m:t>
+                        </m:r>
+                      </m:num>
+                      <m:den>
                         <m:r>
                           <m:rPr>
                             <m:sty m:val="p"/>
@@ -236,27 +220,7 @@
                           <w:rPr>
                             <w:rFonts w:ascii="Cambria Math" w:eastAsiaTheme="minorEastAsia" w:hAnsi="Cambria Math"/>
                           </w:rPr>
-                          <m:t>y</m:t>
-                        </m:r>
-                      </m:num>
-                      <m:den>
-                        <m:r>
-                          <m:rPr>
-                            <m:sty m:val="p"/>
-                          </m:rPr>
-                          <w:rPr>
-                            <w:rFonts w:ascii="Cambria Math" w:eastAsiaTheme="minorEastAsia" w:hAnsi="Cambria Math"/>
-                          </w:rPr>
-                          <m:t>∂</m:t>
-                        </m:r>
-                        <m:r>
-                          <m:rPr>
-                            <m:sty m:val="p"/>
-                          </m:rPr>
-                          <w:rPr>
-                            <w:rFonts w:ascii="Cambria Math" w:eastAsiaTheme="minorEastAsia" w:hAnsi="Cambria Math"/>
-                          </w:rPr>
-                          <m:t>r</m:t>
+                          <m:t>∂r</m:t>
                         </m:r>
                       </m:den>
                     </m:f>
@@ -284,8 +248,10 @@
                           <w:rPr>
                             <w:rFonts w:ascii="Cambria Math" w:eastAsiaTheme="minorEastAsia" w:hAnsi="Cambria Math"/>
                           </w:rPr>
-                          <m:t>∂</m:t>
-                        </m:r>
+                          <m:t>∂z</m:t>
+                        </m:r>
+                      </m:num>
+                      <m:den>
                         <m:r>
                           <m:rPr>
                             <m:sty m:val="p"/>
@@ -293,27 +259,7 @@
                           <w:rPr>
                             <w:rFonts w:ascii="Cambria Math" w:eastAsiaTheme="minorEastAsia" w:hAnsi="Cambria Math"/>
                           </w:rPr>
-                          <m:t>z</m:t>
-                        </m:r>
-                      </m:num>
-                      <m:den>
-                        <m:r>
-                          <m:rPr>
-                            <m:sty m:val="p"/>
-                          </m:rPr>
-                          <w:rPr>
-                            <w:rFonts w:ascii="Cambria Math" w:eastAsiaTheme="minorEastAsia" w:hAnsi="Cambria Math"/>
-                          </w:rPr>
-                          <m:t>∂</m:t>
-                        </m:r>
-                        <m:r>
-                          <m:rPr>
-                            <m:sty m:val="p"/>
-                          </m:rPr>
-                          <w:rPr>
-                            <w:rFonts w:ascii="Cambria Math" w:eastAsiaTheme="minorEastAsia" w:hAnsi="Cambria Math"/>
-                          </w:rPr>
-                          <m:t>r</m:t>
+                          <m:t>∂r</m:t>
                         </m:r>
                       </m:den>
                     </m:f>
@@ -342,8 +288,10 @@
                           <w:rPr>
                             <w:rFonts w:ascii="Cambria Math" w:eastAsiaTheme="minorEastAsia" w:hAnsi="Cambria Math"/>
                           </w:rPr>
-                          <m:t>∂</m:t>
-                        </m:r>
+                          <m:t>∂x</m:t>
+                        </m:r>
+                      </m:num>
+                      <m:den>
                         <m:r>
                           <m:rPr>
                             <m:sty m:val="p"/>
@@ -351,27 +299,7 @@
                           <w:rPr>
                             <w:rFonts w:ascii="Cambria Math" w:eastAsiaTheme="minorEastAsia" w:hAnsi="Cambria Math"/>
                           </w:rPr>
-                          <m:t>x</m:t>
-                        </m:r>
-                      </m:num>
-                      <m:den>
-                        <m:r>
-                          <m:rPr>
-                            <m:sty m:val="p"/>
-                          </m:rPr>
-                          <w:rPr>
-                            <w:rFonts w:ascii="Cambria Math" w:eastAsiaTheme="minorEastAsia" w:hAnsi="Cambria Math"/>
-                          </w:rPr>
-                          <m:t>∂</m:t>
-                        </m:r>
-                        <m:r>
-                          <m:rPr>
-                            <m:sty m:val="p"/>
-                          </m:rPr>
-                          <w:rPr>
-                            <w:rFonts w:ascii="Cambria Math" w:eastAsiaTheme="minorEastAsia" w:hAnsi="Cambria Math"/>
-                          </w:rPr>
-                          <m:t>s</m:t>
+                          <m:t>∂s</m:t>
                         </m:r>
                       </m:den>
                     </m:f>
@@ -399,8 +327,10 @@
                           <w:rPr>
                             <w:rFonts w:ascii="Cambria Math" w:eastAsiaTheme="minorEastAsia" w:hAnsi="Cambria Math"/>
                           </w:rPr>
-                          <m:t>∂</m:t>
-                        </m:r>
+                          <m:t>∂y</m:t>
+                        </m:r>
+                      </m:num>
+                      <m:den>
                         <m:r>
                           <m:rPr>
                             <m:sty m:val="p"/>
@@ -408,27 +338,7 @@
                           <w:rPr>
                             <w:rFonts w:ascii="Cambria Math" w:eastAsiaTheme="minorEastAsia" w:hAnsi="Cambria Math"/>
                           </w:rPr>
-                          <m:t>y</m:t>
-                        </m:r>
-                      </m:num>
-                      <m:den>
-                        <m:r>
-                          <m:rPr>
-                            <m:sty m:val="p"/>
-                          </m:rPr>
-                          <w:rPr>
-                            <w:rFonts w:ascii="Cambria Math" w:eastAsiaTheme="minorEastAsia" w:hAnsi="Cambria Math"/>
-                          </w:rPr>
-                          <m:t>∂</m:t>
-                        </m:r>
-                        <m:r>
-                          <m:rPr>
-                            <m:sty m:val="p"/>
-                          </m:rPr>
-                          <w:rPr>
-                            <w:rFonts w:ascii="Cambria Math" w:eastAsiaTheme="minorEastAsia" w:hAnsi="Cambria Math"/>
-                          </w:rPr>
-                          <m:t>s</m:t>
+                          <m:t>∂s</m:t>
                         </m:r>
                       </m:den>
                     </m:f>
@@ -456,8 +366,10 @@
                           <w:rPr>
                             <w:rFonts w:ascii="Cambria Math" w:eastAsiaTheme="minorEastAsia" w:hAnsi="Cambria Math"/>
                           </w:rPr>
-                          <m:t>∂</m:t>
-                        </m:r>
+                          <m:t>∂z</m:t>
+                        </m:r>
+                      </m:num>
+                      <m:den>
                         <m:r>
                           <m:rPr>
                             <m:sty m:val="p"/>
@@ -465,27 +377,7 @@
                           <w:rPr>
                             <w:rFonts w:ascii="Cambria Math" w:eastAsiaTheme="minorEastAsia" w:hAnsi="Cambria Math"/>
                           </w:rPr>
-                          <m:t>z</m:t>
-                        </m:r>
-                      </m:num>
-                      <m:den>
-                        <m:r>
-                          <m:rPr>
-                            <m:sty m:val="p"/>
-                          </m:rPr>
-                          <w:rPr>
-                            <w:rFonts w:ascii="Cambria Math" w:eastAsiaTheme="minorEastAsia" w:hAnsi="Cambria Math"/>
-                          </w:rPr>
-                          <m:t>∂</m:t>
-                        </m:r>
-                        <m:r>
-                          <m:rPr>
-                            <m:sty m:val="p"/>
-                          </m:rPr>
-                          <w:rPr>
-                            <w:rFonts w:ascii="Cambria Math" w:eastAsiaTheme="minorEastAsia" w:hAnsi="Cambria Math"/>
-                          </w:rPr>
-                          <m:t>s</m:t>
+                          <m:t>∂s</m:t>
                         </m:r>
                       </m:den>
                     </m:f>
@@ -514,8 +406,10 @@
                           <w:rPr>
                             <w:rFonts w:ascii="Cambria Math" w:eastAsiaTheme="minorEastAsia" w:hAnsi="Cambria Math"/>
                           </w:rPr>
-                          <m:t>∂</m:t>
-                        </m:r>
+                          <m:t>∂x</m:t>
+                        </m:r>
+                      </m:num>
+                      <m:den>
                         <m:r>
                           <m:rPr>
                             <m:sty m:val="p"/>
@@ -523,27 +417,7 @@
                           <w:rPr>
                             <w:rFonts w:ascii="Cambria Math" w:eastAsiaTheme="minorEastAsia" w:hAnsi="Cambria Math"/>
                           </w:rPr>
-                          <m:t>x</m:t>
-                        </m:r>
-                      </m:num>
-                      <m:den>
-                        <m:r>
-                          <m:rPr>
-                            <m:sty m:val="p"/>
-                          </m:rPr>
-                          <w:rPr>
-                            <w:rFonts w:ascii="Cambria Math" w:eastAsiaTheme="minorEastAsia" w:hAnsi="Cambria Math"/>
-                          </w:rPr>
-                          <m:t>∂</m:t>
-                        </m:r>
-                        <m:r>
-                          <m:rPr>
-                            <m:sty m:val="p"/>
-                          </m:rPr>
-                          <w:rPr>
-                            <w:rFonts w:ascii="Cambria Math" w:eastAsiaTheme="minorEastAsia" w:hAnsi="Cambria Math"/>
-                          </w:rPr>
-                          <m:t>t</m:t>
+                          <m:t>∂t</m:t>
                         </m:r>
                       </m:den>
                     </m:f>
@@ -571,8 +445,10 @@
                           <w:rPr>
                             <w:rFonts w:ascii="Cambria Math" w:eastAsiaTheme="minorEastAsia" w:hAnsi="Cambria Math"/>
                           </w:rPr>
-                          <m:t>∂</m:t>
-                        </m:r>
+                          <m:t>∂y</m:t>
+                        </m:r>
+                      </m:num>
+                      <m:den>
                         <m:r>
                           <m:rPr>
                             <m:sty m:val="p"/>
@@ -580,27 +456,7 @@
                           <w:rPr>
                             <w:rFonts w:ascii="Cambria Math" w:eastAsiaTheme="minorEastAsia" w:hAnsi="Cambria Math"/>
                           </w:rPr>
-                          <m:t>y</m:t>
-                        </m:r>
-                      </m:num>
-                      <m:den>
-                        <m:r>
-                          <m:rPr>
-                            <m:sty m:val="p"/>
-                          </m:rPr>
-                          <w:rPr>
-                            <w:rFonts w:ascii="Cambria Math" w:eastAsiaTheme="minorEastAsia" w:hAnsi="Cambria Math"/>
-                          </w:rPr>
-                          <m:t>∂</m:t>
-                        </m:r>
-                        <m:r>
-                          <m:rPr>
-                            <m:sty m:val="p"/>
-                          </m:rPr>
-                          <w:rPr>
-                            <w:rFonts w:ascii="Cambria Math" w:eastAsiaTheme="minorEastAsia" w:hAnsi="Cambria Math"/>
-                          </w:rPr>
-                          <m:t>t</m:t>
+                          <m:t>∂t</m:t>
                         </m:r>
                       </m:den>
                     </m:f>
@@ -628,8 +484,10 @@
                           <w:rPr>
                             <w:rFonts w:ascii="Cambria Math" w:eastAsiaTheme="minorEastAsia" w:hAnsi="Cambria Math"/>
                           </w:rPr>
-                          <m:t>∂</m:t>
-                        </m:r>
+                          <m:t>∂z</m:t>
+                        </m:r>
+                      </m:num>
+                      <m:den>
                         <m:r>
                           <m:rPr>
                             <m:sty m:val="p"/>
@@ -637,27 +495,7 @@
                           <w:rPr>
                             <w:rFonts w:ascii="Cambria Math" w:eastAsiaTheme="minorEastAsia" w:hAnsi="Cambria Math"/>
                           </w:rPr>
-                          <m:t>z</m:t>
-                        </m:r>
-                      </m:num>
-                      <m:den>
-                        <m:r>
-                          <m:rPr>
-                            <m:sty m:val="p"/>
-                          </m:rPr>
-                          <w:rPr>
-                            <w:rFonts w:ascii="Cambria Math" w:eastAsiaTheme="minorEastAsia" w:hAnsi="Cambria Math"/>
-                          </w:rPr>
-                          <m:t>∂</m:t>
-                        </m:r>
-                        <m:r>
-                          <m:rPr>
-                            <m:sty m:val="p"/>
-                          </m:rPr>
-                          <w:rPr>
-                            <w:rFonts w:ascii="Cambria Math" w:eastAsiaTheme="minorEastAsia" w:hAnsi="Cambria Math"/>
-                          </w:rPr>
-                          <m:t>t</m:t>
+                          <m:t>∂t</m:t>
                         </m:r>
                       </m:den>
                     </m:f>
@@ -1499,181 +1337,7 @@
             <w:rPr>
               <w:rFonts w:ascii="Cambria Math" w:eastAsiaTheme="minorEastAsia" w:hAnsi="Cambria Math"/>
             </w:rPr>
-            <m:t>=\cos{t}\sin{s}</m:t>
-          </m:r>
-          <m:r>
-            <w:rPr>
-              <w:rFonts w:ascii="Cambria Math" w:eastAsiaTheme="minorEastAsia" w:hAnsi="Cambria Math"/>
-            </w:rPr>
-            <m:t xml:space="preserve"> | </m:t>
-          </m:r>
-          <m:r>
-            <w:rPr>
-              <w:rFonts w:ascii="Cambria Math" w:eastAsiaTheme="minorEastAsia" w:hAnsi="Cambria Math"/>
-            </w:rPr>
-            <m:t>\begin{matrix}</m:t>
-          </m:r>
-          <m:r>
-            <w:rPr>
-              <w:rFonts w:ascii="Cambria Math" w:eastAsiaTheme="minorEastAsia" w:hAnsi="Cambria Math"/>
-            </w:rPr>
-            <m:t xml:space="preserve"> </m:t>
-          </m:r>
-          <m:r>
-            <w:rPr>
-              <w:rFonts w:ascii="Cambria Math" w:eastAsiaTheme="minorEastAsia" w:hAnsi="Cambria Math"/>
-            </w:rPr>
-            <m:t>r\sin{t}\cos{s} &amp; -r\sin{s}\\r\cos{t}\sin{s} &amp; 0</m:t>
-          </m:r>
-          <m:r>
-            <w:rPr>
-              <w:rFonts w:ascii="Cambria Math" w:eastAsiaTheme="minorEastAsia" w:hAnsi="Cambria Math"/>
-            </w:rPr>
-            <m:t xml:space="preserve"> </m:t>
-          </m:r>
-          <m:r>
-            <w:rPr>
-              <w:rFonts w:ascii="Cambria Math" w:eastAsiaTheme="minorEastAsia" w:hAnsi="Cambria Math"/>
-            </w:rPr>
-            <m:t>\end{matrix}</m:t>
-          </m:r>
-          <m:r>
-            <w:rPr>
-              <w:rFonts w:ascii="Cambria Math" w:eastAsiaTheme="minorEastAsia" w:hAnsi="Cambria Math"/>
-            </w:rPr>
-            <m:t xml:space="preserve"> | - </m:t>
-          </m:r>
-          <m:r>
-            <w:rPr>
-              <w:rFonts w:ascii="Cambria Math" w:eastAsiaTheme="minorEastAsia" w:hAnsi="Cambria Math"/>
-            </w:rPr>
-            <m:t>\sin{t}\sin{s}</m:t>
-          </m:r>
-          <m:r>
-            <w:rPr>
-              <w:rFonts w:ascii="Cambria Math" w:eastAsiaTheme="minorEastAsia" w:hAnsi="Cambria Math"/>
-            </w:rPr>
-            <m:t xml:space="preserve"> | </m:t>
-          </m:r>
-          <m:r>
-            <w:rPr>
-              <w:rFonts w:ascii="Cambria Math" w:eastAsiaTheme="minorEastAsia" w:hAnsi="Cambria Math"/>
-            </w:rPr>
-            <m:t>\begin{matrix}</m:t>
-          </m:r>
-          <m:r>
-            <w:rPr>
-              <w:rFonts w:ascii="Cambria Math" w:eastAsiaTheme="minorEastAsia" w:hAnsi="Cambria Math"/>
-            </w:rPr>
-            <m:t xml:space="preserve"> </m:t>
-          </m:r>
-          <m:r>
-            <w:rPr>
-              <w:rFonts w:ascii="Cambria Math" w:eastAsiaTheme="minorEastAsia" w:hAnsi="Cambria Math"/>
-            </w:rPr>
-            <m:t xml:space="preserve">r\cos{t}\cos{s} &amp; -r\sin{s}\\-r\sin{t}\sin{s} &amp; </m:t>
-          </m:r>
-          <m:r>
-            <w:rPr>
-              <w:rFonts w:ascii="Cambria Math" w:eastAsiaTheme="minorEastAsia" w:hAnsi="Cambria Math"/>
-            </w:rPr>
-            <m:t xml:space="preserve">0 </m:t>
-          </m:r>
-          <m:r>
-            <w:rPr>
-              <w:rFonts w:ascii="Cambria Math" w:eastAsiaTheme="minorEastAsia" w:hAnsi="Cambria Math"/>
-            </w:rPr>
-            <m:t>\end{matrix}</m:t>
-          </m:r>
-          <m:r>
-            <w:rPr>
-              <w:rFonts w:ascii="Cambria Math" w:eastAsiaTheme="minorEastAsia" w:hAnsi="Cambria Math"/>
-            </w:rPr>
-            <m:t xml:space="preserve"> | + </m:t>
-          </m:r>
-          <m:r>
-            <w:rPr>
-              <w:rFonts w:ascii="Cambria Math" w:eastAsiaTheme="minorEastAsia" w:hAnsi="Cambria Math"/>
-            </w:rPr>
-            <m:t>\cos{s}</m:t>
-          </m:r>
-          <m:r>
-            <w:rPr>
-              <w:rFonts w:ascii="Cambria Math" w:eastAsiaTheme="minorEastAsia" w:hAnsi="Cambria Math"/>
-            </w:rPr>
-            <m:t xml:space="preserve"> | </m:t>
-          </m:r>
-          <m:r>
-            <w:rPr>
-              <w:rFonts w:ascii="Cambria Math" w:eastAsiaTheme="minorEastAsia" w:hAnsi="Cambria Math"/>
-            </w:rPr>
-            <m:t>\begin{matrix}</m:t>
-          </m:r>
-          <m:r>
-            <w:rPr>
-              <w:rFonts w:ascii="Cambria Math" w:eastAsiaTheme="minorEastAsia" w:hAnsi="Cambria Math"/>
-            </w:rPr>
-            <m:t xml:space="preserve"> </m:t>
-          </m:r>
-          <m:r>
-            <w:rPr>
-              <w:rFonts w:ascii="Cambria Math" w:eastAsiaTheme="minorEastAsia" w:hAnsi="Cambria Math"/>
-            </w:rPr>
-            <m:t>r\cos{t}\cos{s}</m:t>
-          </m:r>
-          <m:r>
-            <w:rPr>
-              <w:rFonts w:ascii="Cambria Math" w:eastAsiaTheme="minorEastAsia" w:hAnsi="Cambria Math"/>
-            </w:rPr>
-            <m:t xml:space="preserve"> &amp; </m:t>
-          </m:r>
-          <m:r>
-            <w:rPr>
-              <w:rFonts w:ascii="Cambria Math" w:eastAsiaTheme="minorEastAsia" w:hAnsi="Cambria Math"/>
-            </w:rPr>
-            <m:t>r\sin{t}\cos{s}</m:t>
-          </m:r>
-          <m:r>
-            <w:rPr>
-              <w:rFonts w:ascii="Cambria Math" w:eastAsiaTheme="minorEastAsia" w:hAnsi="Cambria Math"/>
-            </w:rPr>
-            <m:t>\\</m:t>
-          </m:r>
-          <m:r>
-            <w:rPr>
-              <w:rFonts w:ascii="Cambria Math" w:eastAsiaTheme="minorEastAsia" w:hAnsi="Cambria Math"/>
-            </w:rPr>
-            <m:t>-r\sin{t}\sin{s}</m:t>
-          </m:r>
-          <m:r>
-            <w:rPr>
-              <w:rFonts w:ascii="Cambria Math" w:eastAsiaTheme="minorEastAsia" w:hAnsi="Cambria Math"/>
-            </w:rPr>
-            <m:t xml:space="preserve"> &amp; </m:t>
-          </m:r>
-          <m:r>
-            <w:rPr>
-              <w:rFonts w:ascii="Cambria Math" w:eastAsiaTheme="minorEastAsia" w:hAnsi="Cambria Math"/>
-            </w:rPr>
-            <m:t>r\cos{t}\sin{s}</m:t>
-          </m:r>
-          <m:r>
-            <w:rPr>
-              <w:rFonts w:ascii="Cambria Math" w:eastAsiaTheme="minorEastAsia" w:hAnsi="Cambria Math"/>
-            </w:rPr>
-            <m:t xml:space="preserve"> </m:t>
-          </m:r>
-          <m:r>
-            <w:rPr>
-              <w:rFonts w:ascii="Cambria Math" w:eastAsiaTheme="minorEastAsia" w:hAnsi="Cambria Math"/>
-            </w:rPr>
-            <m:t>\end{matrix}</m:t>
-          </m:r>
-          <m:r>
-            <w:rPr>
-              <w:rFonts w:ascii="Cambria Math" w:eastAsiaTheme="minorEastAsia" w:hAnsi="Cambria Math"/>
-            </w:rPr>
-            <m:t xml:space="preserve"> |</m:t>
+            <m:t>=\cos{t}\sin{s} | \begin{matrix} r\sin{t}\cos{s} &amp; -r\sin{s}\\r\cos{t}\sin{s} &amp; 0 \end{matrix} | - \sin{t}\sin{s} | \begin{matrix} r\cos{t}\cos{s} &amp; -r\sin{s}\\-r\sin{t}\sin{s} &amp; 0 \end{matrix} | + \cos{s} | \begin{matrix} r\cos{t}\cos{s} &amp; r\sin{t}\cos{s}\\-r\sin{t}\sin{s} &amp; r\cos{t}\sin{s} \end{matrix} |</m:t>
           </m:r>
         </m:oMath>
       </m:oMathPara>
@@ -2278,15 +1942,7 @@
                       <w:sz w:val="20"/>
                       <w:szCs w:val="20"/>
                     </w:rPr>
-                    <m:t>-</m:t>
-                  </m:r>
-                  <m:r>
-                    <w:rPr>
-                      <w:rFonts w:ascii="Cambria Math" w:eastAsiaTheme="minorEastAsia" w:hAnsi="Cambria Math"/>
-                      <w:sz w:val="20"/>
-                      <w:szCs w:val="20"/>
-                    </w:rPr>
-                    <m:t>r</m:t>
+                    <m:t>-r</m:t>
                   </m:r>
                   <m:func>
                     <m:funcPr>
@@ -2639,15 +2295,7 @@
                       <w:sz w:val="20"/>
                       <w:szCs w:val="20"/>
                     </w:rPr>
-                    <m:t>-</m:t>
-                  </m:r>
-                  <m:r>
-                    <w:rPr>
-                      <w:rFonts w:ascii="Cambria Math" w:eastAsiaTheme="minorEastAsia" w:hAnsi="Cambria Math"/>
-                      <w:sz w:val="20"/>
-                      <w:szCs w:val="20"/>
-                    </w:rPr>
-                    <m:t>r</m:t>
+                    <m:t>-r</m:t>
                   </m:r>
                   <m:func>
                     <m:funcPr>
@@ -3271,8 +2919,836 @@
           </m:e>
         </m:d>
       </m:oMath>
+    </w:p>
+    <w:p>
+      <w:pPr>
+        <w:rPr>
+          <w:rFonts w:eastAsiaTheme="minorEastAsia"/>
+        </w:rPr>
+      </w:pPr>
+      <m:oMathPara>
+        <m:oMath>
+          <m:r>
+            <w:rPr>
+              <w:rFonts w:ascii="Cambria Math" w:eastAsiaTheme="minorEastAsia" w:hAnsi="Cambria Math"/>
+            </w:rPr>
+            <m:t>=</m:t>
+          </m:r>
+          <m:r>
+            <m:rPr>
+              <m:sty m:val="p"/>
+            </m:rPr>
+            <w:rPr>
+              <w:rFonts w:ascii="Cambria Math" w:eastAsiaTheme="minorEastAsia" w:hAnsi="Cambria Math"/>
+            </w:rPr>
+            <m:t>r</m:t>
+          </m:r>
+        </m:oMath>
+      </m:oMathPara>
+    </w:p>
+    <w:p>
+      <w:pPr>
+        <w:rPr>
+          <w:rFonts w:eastAsiaTheme="minorEastAsia"/>
+        </w:rPr>
+      </w:pPr>
+      <m:oMath>
+        <m:sSub>
+          <m:sSubPr>
+            <m:ctrlPr>
+              <w:rPr>
+                <w:rFonts w:ascii="Cambria Math" w:eastAsiaTheme="minorEastAsia" w:hAnsi="Cambria Math"/>
+                <w:i/>
+              </w:rPr>
+            </m:ctrlPr>
+          </m:sSubPr>
+          <m:e>
+            <m:r>
+              <w:rPr>
+                <w:rFonts w:ascii="Cambria Math" w:eastAsiaTheme="minorEastAsia" w:hAnsi="Cambria Math"/>
+              </w:rPr>
+              <m:t>r</m:t>
+            </m:r>
+          </m:e>
+          <m:sub>
+            <m:r>
+              <w:rPr>
+                <w:rFonts w:ascii="Cambria Math" w:eastAsiaTheme="minorEastAsia" w:hAnsi="Cambria Math"/>
+              </w:rPr>
+              <m:t>1</m:t>
+            </m:r>
+          </m:sub>
+        </m:sSub>
+      </m:oMath>
+      <w:r>
+        <w:rPr>
+          <w:rFonts w:eastAsiaTheme="minorEastAsia"/>
+        </w:rPr>
+        <w:t xml:space="preserve"> </w:t>
+      </w:r>
+      <m:oMath>
+        <m:sSub>
+          <m:sSubPr>
+            <m:ctrlPr>
+              <w:rPr>
+                <w:rFonts w:ascii="Cambria Math" w:eastAsiaTheme="minorEastAsia" w:hAnsi="Cambria Math"/>
+                <w:i/>
+              </w:rPr>
+            </m:ctrlPr>
+          </m:sSubPr>
+          <m:e>
+            <m:r>
+              <w:rPr>
+                <w:rFonts w:ascii="Cambria Math" w:eastAsiaTheme="minorEastAsia" w:hAnsi="Cambria Math"/>
+              </w:rPr>
+              <m:t>s</m:t>
+            </m:r>
+          </m:e>
+          <m:sub>
+            <m:r>
+              <w:rPr>
+                <w:rFonts w:ascii="Cambria Math" w:eastAsiaTheme="minorEastAsia" w:hAnsi="Cambria Math"/>
+              </w:rPr>
+              <m:t>1</m:t>
+            </m:r>
+          </m:sub>
+        </m:sSub>
+      </m:oMath>
+      <w:r>
+        <w:rPr>
+          <w:rFonts w:eastAsiaTheme="minorEastAsia"/>
+        </w:rPr>
+        <w:t xml:space="preserve"> </w:t>
+      </w:r>
+      <m:oMath>
+        <m:sSub>
+          <m:sSubPr>
+            <m:ctrlPr>
+              <w:rPr>
+                <w:rFonts w:ascii="Cambria Math" w:eastAsiaTheme="minorEastAsia" w:hAnsi="Cambria Math"/>
+                <w:i/>
+              </w:rPr>
+            </m:ctrlPr>
+          </m:sSubPr>
+          <m:e>
+            <m:r>
+              <w:rPr>
+                <w:rFonts w:ascii="Cambria Math" w:eastAsiaTheme="minorEastAsia" w:hAnsi="Cambria Math"/>
+              </w:rPr>
+              <m:t>r</m:t>
+            </m:r>
+          </m:e>
+          <m:sub>
+            <m:r>
+              <w:rPr>
+                <w:rFonts w:ascii="Cambria Math" w:eastAsiaTheme="minorEastAsia" w:hAnsi="Cambria Math"/>
+              </w:rPr>
+              <m:t>2</m:t>
+            </m:r>
+          </m:sub>
+        </m:sSub>
+      </m:oMath>
+      <w:r>
+        <w:rPr>
+          <w:rFonts w:eastAsiaTheme="minorEastAsia"/>
+        </w:rPr>
+        <w:t xml:space="preserve"> </w:t>
+      </w:r>
+      <m:oMath>
+        <m:sSub>
+          <m:sSubPr>
+            <m:ctrlPr>
+              <w:rPr>
+                <w:rFonts w:ascii="Cambria Math" w:eastAsiaTheme="minorEastAsia" w:hAnsi="Cambria Math"/>
+                <w:i/>
+              </w:rPr>
+            </m:ctrlPr>
+          </m:sSubPr>
+          <m:e>
+            <m:r>
+              <w:rPr>
+                <w:rFonts w:ascii="Cambria Math" w:eastAsiaTheme="minorEastAsia" w:hAnsi="Cambria Math"/>
+              </w:rPr>
+              <m:t>s</m:t>
+            </m:r>
+          </m:e>
+          <m:sub>
+            <m:r>
+              <w:rPr>
+                <w:rFonts w:ascii="Cambria Math" w:eastAsiaTheme="minorEastAsia" w:hAnsi="Cambria Math"/>
+              </w:rPr>
+              <m:t>2</m:t>
+            </m:r>
+          </m:sub>
+        </m:sSub>
+      </m:oMath>
+    </w:p>
+    <w:p>
+      <w:pPr>
+        <w:rPr>
+          <w:rFonts w:eastAsiaTheme="minorEastAsia"/>
+        </w:rPr>
+      </w:pPr>
+      <m:oMathPara>
+        <m:oMath>
+          <m:func>
+            <m:funcPr>
+              <m:ctrlPr>
+                <w:rPr>
+                  <w:rFonts w:ascii="Cambria Math" w:eastAsiaTheme="minorEastAsia" w:hAnsi="Cambria Math"/>
+                  <w:i/>
+                </w:rPr>
+              </m:ctrlPr>
+            </m:funcPr>
+            <m:fName>
+              <m:r>
+                <w:rPr>
+                  <w:rFonts w:ascii="Cambria Math" w:eastAsiaTheme="minorEastAsia" w:hAnsi="Cambria Math"/>
+                </w:rPr>
+                <m:t>sin</m:t>
+              </m:r>
+            </m:fName>
+            <m:e>
+              <m:sSub>
+                <m:sSubPr>
+                  <m:ctrlPr>
+                    <w:rPr>
+                      <w:rFonts w:ascii="Cambria Math" w:eastAsiaTheme="minorEastAsia" w:hAnsi="Cambria Math"/>
+                      <w:i/>
+                    </w:rPr>
+                  </m:ctrlPr>
+                </m:sSubPr>
+                <m:e>
+                  <m:r>
+                    <w:rPr>
+                      <w:rFonts w:ascii="Cambria Math" w:eastAsiaTheme="minorEastAsia" w:hAnsi="Cambria Math"/>
+                    </w:rPr>
+                    <m:t>s</m:t>
+                  </m:r>
+                </m:e>
+                <m:sub>
+                  <m:r>
+                    <w:rPr>
+                      <w:rFonts w:ascii="Cambria Math" w:eastAsiaTheme="minorEastAsia" w:hAnsi="Cambria Math"/>
+                    </w:rPr>
+                    <m:t>2</m:t>
+                  </m:r>
+                </m:sub>
+              </m:sSub>
+            </m:e>
+          </m:func>
+          <m:r>
+            <w:rPr>
+              <w:rFonts w:ascii="Cambria Math" w:eastAsiaTheme="minorEastAsia" w:hAnsi="Cambria Math"/>
+            </w:rPr>
+            <m:t>=</m:t>
+          </m:r>
+          <m:f>
+            <m:fPr>
+              <m:ctrlPr>
+                <w:rPr>
+                  <w:rFonts w:ascii="Cambria Math" w:eastAsiaTheme="minorEastAsia" w:hAnsi="Cambria Math"/>
+                </w:rPr>
+              </m:ctrlPr>
+            </m:fPr>
+            <m:num>
+              <m:sSub>
+                <m:sSubPr>
+                  <m:ctrlPr>
+                    <w:rPr>
+                      <w:rFonts w:ascii="Cambria Math" w:eastAsiaTheme="minorEastAsia" w:hAnsi="Cambria Math"/>
+                      <w:i/>
+                    </w:rPr>
+                  </m:ctrlPr>
+                </m:sSubPr>
+                <m:e>
+                  <m:r>
+                    <w:rPr>
+                      <w:rFonts w:ascii="Cambria Math" w:eastAsiaTheme="minorEastAsia" w:hAnsi="Cambria Math"/>
+                    </w:rPr>
+                    <m:t>r</m:t>
+                  </m:r>
+                </m:e>
+                <m:sub>
+                  <m:r>
+                    <w:rPr>
+                      <w:rFonts w:ascii="Cambria Math" w:eastAsiaTheme="minorEastAsia" w:hAnsi="Cambria Math"/>
+                    </w:rPr>
+                    <m:t>1</m:t>
+                  </m:r>
+                </m:sub>
+              </m:sSub>
+              <m:ctrlPr>
+                <w:rPr>
+                  <w:rFonts w:ascii="Cambria Math" w:eastAsiaTheme="minorEastAsia" w:hAnsi="Cambria Math"/>
+                  <w:i/>
+                </w:rPr>
+              </m:ctrlPr>
+            </m:num>
+            <m:den>
+              <m:sSub>
+                <m:sSubPr>
+                  <m:ctrlPr>
+                    <w:rPr>
+                      <w:rFonts w:ascii="Cambria Math" w:eastAsiaTheme="minorEastAsia" w:hAnsi="Cambria Math"/>
+                      <w:i/>
+                    </w:rPr>
+                  </m:ctrlPr>
+                </m:sSubPr>
+                <m:e>
+                  <m:r>
+                    <w:rPr>
+                      <w:rFonts w:ascii="Cambria Math" w:eastAsiaTheme="minorEastAsia" w:hAnsi="Cambria Math"/>
+                    </w:rPr>
+                    <m:t>r</m:t>
+                  </m:r>
+                </m:e>
+                <m:sub>
+                  <m:r>
+                    <w:rPr>
+                      <w:rFonts w:ascii="Cambria Math" w:eastAsiaTheme="minorEastAsia" w:hAnsi="Cambria Math"/>
+                    </w:rPr>
+                    <m:t>2</m:t>
+                  </m:r>
+                </m:sub>
+              </m:sSub>
+              <m:ctrlPr>
+                <w:rPr>
+                  <w:rFonts w:ascii="Cambria Math" w:eastAsiaTheme="minorEastAsia" w:hAnsi="Cambria Math"/>
+                  <w:i/>
+                </w:rPr>
+              </m:ctrlPr>
+            </m:den>
+          </m:f>
+        </m:oMath>
+      </m:oMathPara>
       <w:bookmarkStart w:id="0" w:name="_GoBack"/>
       <w:bookmarkEnd w:id="0"/>
+    </w:p>
+    <w:p>
+      <w:pPr>
+        <w:rPr>
+          <w:rFonts w:eastAsiaTheme="minorEastAsia"/>
+        </w:rPr>
+      </w:pPr>
+      <m:oMathPara>
+        <m:oMath>
+          <m:sSub>
+            <m:sSubPr>
+              <m:ctrlPr>
+                <w:rPr>
+                  <w:rFonts w:ascii="Cambria Math" w:eastAsiaTheme="minorEastAsia" w:hAnsi="Cambria Math"/>
+                  <w:i/>
+                </w:rPr>
+              </m:ctrlPr>
+            </m:sSubPr>
+            <m:e>
+              <m:r>
+                <w:rPr>
+                  <w:rFonts w:ascii="Cambria Math" w:eastAsiaTheme="minorEastAsia" w:hAnsi="Cambria Math"/>
+                </w:rPr>
+                <m:t>r</m:t>
+              </m:r>
+            </m:e>
+            <m:sub>
+              <m:r>
+                <w:rPr>
+                  <w:rFonts w:ascii="Cambria Math" w:eastAsiaTheme="minorEastAsia" w:hAnsi="Cambria Math"/>
+                </w:rPr>
+                <m:t>1</m:t>
+              </m:r>
+            </m:sub>
+          </m:sSub>
+          <m:r>
+            <w:rPr>
+              <w:rFonts w:ascii="Cambria Math" w:eastAsiaTheme="minorEastAsia" w:hAnsi="Cambria Math"/>
+            </w:rPr>
+            <m:t>=</m:t>
+          </m:r>
+          <m:sSub>
+            <m:sSubPr>
+              <m:ctrlPr>
+                <w:rPr>
+                  <w:rFonts w:ascii="Cambria Math" w:eastAsiaTheme="minorEastAsia" w:hAnsi="Cambria Math"/>
+                  <w:i/>
+                </w:rPr>
+              </m:ctrlPr>
+            </m:sSubPr>
+            <m:e>
+              <m:r>
+                <w:rPr>
+                  <w:rFonts w:ascii="Cambria Math" w:eastAsiaTheme="minorEastAsia" w:hAnsi="Cambria Math"/>
+                </w:rPr>
+                <m:t>r</m:t>
+              </m:r>
+            </m:e>
+            <m:sub>
+              <m:r>
+                <w:rPr>
+                  <w:rFonts w:ascii="Cambria Math" w:eastAsiaTheme="minorEastAsia" w:hAnsi="Cambria Math"/>
+                </w:rPr>
+                <m:t>2</m:t>
+              </m:r>
+            </m:sub>
+          </m:sSub>
+          <m:func>
+            <m:funcPr>
+              <m:ctrlPr>
+                <w:rPr>
+                  <w:rFonts w:ascii="Cambria Math" w:eastAsiaTheme="minorEastAsia" w:hAnsi="Cambria Math"/>
+                  <w:i/>
+                </w:rPr>
+              </m:ctrlPr>
+            </m:funcPr>
+            <m:fName>
+              <m:r>
+                <w:rPr>
+                  <w:rFonts w:ascii="Cambria Math" w:eastAsiaTheme="minorEastAsia" w:hAnsi="Cambria Math"/>
+                </w:rPr>
+                <m:t>sin</m:t>
+              </m:r>
+            </m:fName>
+            <m:e>
+              <m:sSub>
+                <m:sSubPr>
+                  <m:ctrlPr>
+                    <w:rPr>
+                      <w:rFonts w:ascii="Cambria Math" w:eastAsiaTheme="minorEastAsia" w:hAnsi="Cambria Math"/>
+                      <w:i/>
+                    </w:rPr>
+                  </m:ctrlPr>
+                </m:sSubPr>
+                <m:e>
+                  <m:r>
+                    <w:rPr>
+                      <w:rFonts w:ascii="Cambria Math" w:eastAsiaTheme="minorEastAsia" w:hAnsi="Cambria Math"/>
+                    </w:rPr>
+                    <m:t>s</m:t>
+                  </m:r>
+                </m:e>
+                <m:sub>
+                  <m:r>
+                    <w:rPr>
+                      <w:rFonts w:ascii="Cambria Math" w:eastAsiaTheme="minorEastAsia" w:hAnsi="Cambria Math"/>
+                    </w:rPr>
+                    <m:t>2</m:t>
+                  </m:r>
+                </m:sub>
+              </m:sSub>
+            </m:e>
+          </m:func>
+        </m:oMath>
+      </m:oMathPara>
+    </w:p>
+    <w:p>
+      <w:pPr>
+        <w:rPr>
+          <w:rFonts w:eastAsiaTheme="minorEastAsia"/>
+        </w:rPr>
+      </w:pPr>
+      <m:oMathPara>
+        <m:oMath>
+          <m:func>
+            <m:funcPr>
+              <m:ctrlPr>
+                <w:rPr>
+                  <w:rFonts w:ascii="Cambria Math" w:eastAsiaTheme="minorEastAsia" w:hAnsi="Cambria Math"/>
+                  <w:i/>
+                </w:rPr>
+              </m:ctrlPr>
+            </m:funcPr>
+            <m:fName>
+              <m:r>
+                <w:rPr>
+                  <w:rFonts w:ascii="Cambria Math" w:eastAsiaTheme="minorEastAsia" w:hAnsi="Cambria Math"/>
+                </w:rPr>
+                <m:t>cos</m:t>
+              </m:r>
+            </m:fName>
+            <m:e>
+              <m:sSub>
+                <m:sSubPr>
+                  <m:ctrlPr>
+                    <w:rPr>
+                      <w:rFonts w:ascii="Cambria Math" w:eastAsiaTheme="minorEastAsia" w:hAnsi="Cambria Math"/>
+                      <w:i/>
+                    </w:rPr>
+                  </m:ctrlPr>
+                </m:sSubPr>
+                <m:e>
+                  <m:r>
+                    <w:rPr>
+                      <w:rFonts w:ascii="Cambria Math" w:eastAsiaTheme="minorEastAsia" w:hAnsi="Cambria Math"/>
+                    </w:rPr>
+                    <m:t>s</m:t>
+                  </m:r>
+                </m:e>
+                <m:sub>
+                  <m:r>
+                    <w:rPr>
+                      <w:rFonts w:ascii="Cambria Math" w:eastAsiaTheme="minorEastAsia" w:hAnsi="Cambria Math"/>
+                    </w:rPr>
+                    <m:t>2</m:t>
+                  </m:r>
+                </m:sub>
+              </m:sSub>
+            </m:e>
+          </m:func>
+          <m:r>
+            <w:rPr>
+              <w:rFonts w:ascii="Cambria Math" w:eastAsiaTheme="minorEastAsia" w:hAnsi="Cambria Math"/>
+            </w:rPr>
+            <m:t>=</m:t>
+          </m:r>
+          <m:f>
+            <m:fPr>
+              <m:ctrlPr>
+                <w:rPr>
+                  <w:rFonts w:ascii="Cambria Math" w:eastAsiaTheme="minorEastAsia" w:hAnsi="Cambria Math"/>
+                </w:rPr>
+              </m:ctrlPr>
+            </m:fPr>
+            <m:num>
+              <m:sSub>
+                <m:sSubPr>
+                  <m:ctrlPr>
+                    <w:rPr>
+                      <w:rFonts w:ascii="Cambria Math" w:eastAsiaTheme="minorEastAsia" w:hAnsi="Cambria Math"/>
+                      <w:i/>
+                    </w:rPr>
+                  </m:ctrlPr>
+                </m:sSubPr>
+                <m:e>
+                  <m:r>
+                    <w:rPr>
+                      <w:rFonts w:ascii="Cambria Math" w:eastAsiaTheme="minorEastAsia" w:hAnsi="Cambria Math"/>
+                    </w:rPr>
+                    <m:t>s</m:t>
+                  </m:r>
+                </m:e>
+                <m:sub>
+                  <m:r>
+                    <w:rPr>
+                      <w:rFonts w:ascii="Cambria Math" w:eastAsiaTheme="minorEastAsia" w:hAnsi="Cambria Math"/>
+                    </w:rPr>
+                    <m:t>1</m:t>
+                  </m:r>
+                </m:sub>
+              </m:sSub>
+              <m:ctrlPr>
+                <w:rPr>
+                  <w:rFonts w:ascii="Cambria Math" w:eastAsiaTheme="minorEastAsia" w:hAnsi="Cambria Math"/>
+                  <w:i/>
+                </w:rPr>
+              </m:ctrlPr>
+            </m:num>
+            <m:den>
+              <m:sSub>
+                <m:sSubPr>
+                  <m:ctrlPr>
+                    <w:rPr>
+                      <w:rFonts w:ascii="Cambria Math" w:eastAsiaTheme="minorEastAsia" w:hAnsi="Cambria Math"/>
+                      <w:i/>
+                    </w:rPr>
+                  </m:ctrlPr>
+                </m:sSubPr>
+                <m:e>
+                  <m:r>
+                    <w:rPr>
+                      <w:rFonts w:ascii="Cambria Math" w:eastAsiaTheme="minorEastAsia" w:hAnsi="Cambria Math"/>
+                    </w:rPr>
+                    <m:t>r</m:t>
+                  </m:r>
+                </m:e>
+                <m:sub>
+                  <m:r>
+                    <w:rPr>
+                      <w:rFonts w:ascii="Cambria Math" w:eastAsiaTheme="minorEastAsia" w:hAnsi="Cambria Math"/>
+                    </w:rPr>
+                    <m:t>2</m:t>
+                  </m:r>
+                </m:sub>
+              </m:sSub>
+              <m:ctrlPr>
+                <w:rPr>
+                  <w:rFonts w:ascii="Cambria Math" w:eastAsiaTheme="minorEastAsia" w:hAnsi="Cambria Math"/>
+                  <w:i/>
+                </w:rPr>
+              </m:ctrlPr>
+            </m:den>
+          </m:f>
+        </m:oMath>
+      </m:oMathPara>
+    </w:p>
+    <w:p>
+      <w:pPr>
+        <w:rPr>
+          <w:rFonts w:eastAsiaTheme="minorEastAsia"/>
+        </w:rPr>
+      </w:pPr>
+      <m:oMathPara>
+        <m:oMath>
+          <m:sSub>
+            <m:sSubPr>
+              <m:ctrlPr>
+                <w:rPr>
+                  <w:rFonts w:ascii="Cambria Math" w:eastAsiaTheme="minorEastAsia" w:hAnsi="Cambria Math"/>
+                  <w:i/>
+                </w:rPr>
+              </m:ctrlPr>
+            </m:sSubPr>
+            <m:e>
+              <m:r>
+                <w:rPr>
+                  <w:rFonts w:ascii="Cambria Math" w:eastAsiaTheme="minorEastAsia" w:hAnsi="Cambria Math"/>
+                </w:rPr>
+                <m:t>s</m:t>
+              </m:r>
+            </m:e>
+            <m:sub>
+              <m:r>
+                <w:rPr>
+                  <w:rFonts w:ascii="Cambria Math" w:eastAsiaTheme="minorEastAsia" w:hAnsi="Cambria Math"/>
+                </w:rPr>
+                <m:t>1</m:t>
+              </m:r>
+            </m:sub>
+          </m:sSub>
+          <m:r>
+            <w:rPr>
+              <w:rFonts w:ascii="Cambria Math" w:eastAsiaTheme="minorEastAsia" w:hAnsi="Cambria Math"/>
+            </w:rPr>
+            <m:t>=</m:t>
+          </m:r>
+          <m:sSub>
+            <m:sSubPr>
+              <m:ctrlPr>
+                <w:rPr>
+                  <w:rFonts w:ascii="Cambria Math" w:eastAsiaTheme="minorEastAsia" w:hAnsi="Cambria Math"/>
+                  <w:i/>
+                </w:rPr>
+              </m:ctrlPr>
+            </m:sSubPr>
+            <m:e>
+              <m:r>
+                <w:rPr>
+                  <w:rFonts w:ascii="Cambria Math" w:eastAsiaTheme="minorEastAsia" w:hAnsi="Cambria Math"/>
+                </w:rPr>
+                <m:t>r</m:t>
+              </m:r>
+            </m:e>
+            <m:sub>
+              <m:r>
+                <w:rPr>
+                  <w:rFonts w:ascii="Cambria Math" w:eastAsiaTheme="minorEastAsia" w:hAnsi="Cambria Math"/>
+                </w:rPr>
+                <m:t>2</m:t>
+              </m:r>
+            </m:sub>
+          </m:sSub>
+          <m:func>
+            <m:funcPr>
+              <m:ctrlPr>
+                <w:rPr>
+                  <w:rFonts w:ascii="Cambria Math" w:eastAsiaTheme="minorEastAsia" w:hAnsi="Cambria Math"/>
+                  <w:i/>
+                </w:rPr>
+              </m:ctrlPr>
+            </m:funcPr>
+            <m:fName>
+              <m:r>
+                <w:rPr>
+                  <w:rFonts w:ascii="Cambria Math" w:eastAsiaTheme="minorEastAsia" w:hAnsi="Cambria Math"/>
+                </w:rPr>
+                <m:t>cos</m:t>
+              </m:r>
+            </m:fName>
+            <m:e>
+              <m:sSub>
+                <m:sSubPr>
+                  <m:ctrlPr>
+                    <w:rPr>
+                      <w:rFonts w:ascii="Cambria Math" w:eastAsiaTheme="minorEastAsia" w:hAnsi="Cambria Math"/>
+                      <w:i/>
+                    </w:rPr>
+                  </m:ctrlPr>
+                </m:sSubPr>
+                <m:e>
+                  <m:r>
+                    <w:rPr>
+                      <w:rFonts w:ascii="Cambria Math" w:eastAsiaTheme="minorEastAsia" w:hAnsi="Cambria Math"/>
+                    </w:rPr>
+                    <m:t>s</m:t>
+                  </m:r>
+                </m:e>
+                <m:sub>
+                  <m:r>
+                    <w:rPr>
+                      <w:rFonts w:ascii="Cambria Math" w:eastAsiaTheme="minorEastAsia" w:hAnsi="Cambria Math"/>
+                    </w:rPr>
+                    <m:t>2</m:t>
+                  </m:r>
+                </m:sub>
+              </m:sSub>
+            </m:e>
+          </m:func>
+        </m:oMath>
+      </m:oMathPara>
+    </w:p>
+    <w:p>
+      <w:pPr>
+        <w:rPr>
+          <w:rFonts w:eastAsiaTheme="minorEastAsia"/>
+        </w:rPr>
+      </w:pPr>
+      <m:oMathPara>
+        <m:oMath>
+          <m:r>
+            <m:rPr>
+              <m:lit/>
+            </m:rPr>
+            <w:rPr>
+              <w:rFonts w:ascii="Cambria Math" w:eastAsiaTheme="minorEastAsia" w:hAnsi="Cambria Math"/>
+            </w:rPr>
+            <m:t>{</m:t>
+          </m:r>
+          <m:sSub>
+            <m:sSubPr>
+              <m:ctrlPr>
+                <w:rPr>
+                  <w:rFonts w:ascii="Cambria Math" w:eastAsiaTheme="minorEastAsia" w:hAnsi="Cambria Math"/>
+                  <w:i/>
+                </w:rPr>
+              </m:ctrlPr>
+            </m:sSubPr>
+            <m:e>
+              <m:r>
+                <w:rPr>
+                  <w:rFonts w:ascii="Cambria Math" w:eastAsiaTheme="minorEastAsia" w:hAnsi="Cambria Math"/>
+                </w:rPr>
+                <m:t>r</m:t>
+              </m:r>
+            </m:e>
+            <m:sub>
+              <m:r>
+                <w:rPr>
+                  <w:rFonts w:ascii="Cambria Math" w:eastAsiaTheme="minorEastAsia" w:hAnsi="Cambria Math"/>
+                </w:rPr>
+                <m:t>1</m:t>
+              </m:r>
+            </m:sub>
+          </m:sSub>
+          <m:func>
+            <m:funcPr>
+              <m:ctrlPr>
+                <w:rPr>
+                  <w:rFonts w:ascii="Cambria Math" w:eastAsiaTheme="minorEastAsia" w:hAnsi="Cambria Math"/>
+                  <w:i/>
+                </w:rPr>
+              </m:ctrlPr>
+            </m:funcPr>
+            <m:fName>
+              <m:r>
+                <w:rPr>
+                  <w:rFonts w:ascii="Cambria Math" w:eastAsiaTheme="minorEastAsia" w:hAnsi="Cambria Math"/>
+                </w:rPr>
+                <m:t>cos</m:t>
+              </m:r>
+            </m:fName>
+            <m:e>
+              <m:r>
+                <w:rPr>
+                  <w:rFonts w:ascii="Cambria Math" w:eastAsiaTheme="minorEastAsia" w:hAnsi="Cambria Math"/>
+                </w:rPr>
+                <m:t>t</m:t>
+              </m:r>
+            </m:e>
+          </m:func>
+          <m:r>
+            <w:rPr>
+              <w:rFonts w:ascii="Cambria Math" w:eastAsiaTheme="minorEastAsia" w:hAnsi="Cambria Math"/>
+            </w:rPr>
+            <m:t>,</m:t>
+          </m:r>
+          <m:sSub>
+            <m:sSubPr>
+              <m:ctrlPr>
+                <w:rPr>
+                  <w:rFonts w:ascii="Cambria Math" w:eastAsiaTheme="minorEastAsia" w:hAnsi="Cambria Math"/>
+                  <w:i/>
+                </w:rPr>
+              </m:ctrlPr>
+            </m:sSubPr>
+            <m:e>
+              <m:r>
+                <w:rPr>
+                  <w:rFonts w:ascii="Cambria Math" w:eastAsiaTheme="minorEastAsia" w:hAnsi="Cambria Math"/>
+                </w:rPr>
+                <m:t>r</m:t>
+              </m:r>
+            </m:e>
+            <m:sub>
+              <m:r>
+                <w:rPr>
+                  <w:rFonts w:ascii="Cambria Math" w:eastAsiaTheme="minorEastAsia" w:hAnsi="Cambria Math"/>
+                </w:rPr>
+                <m:t>1</m:t>
+              </m:r>
+            </m:sub>
+          </m:sSub>
+          <m:func>
+            <m:funcPr>
+              <m:ctrlPr>
+                <w:rPr>
+                  <w:rFonts w:ascii="Cambria Math" w:eastAsiaTheme="minorEastAsia" w:hAnsi="Cambria Math"/>
+                  <w:i/>
+                </w:rPr>
+              </m:ctrlPr>
+            </m:funcPr>
+            <m:fName>
+              <m:r>
+                <w:rPr>
+                  <w:rFonts w:ascii="Cambria Math" w:eastAsiaTheme="minorEastAsia" w:hAnsi="Cambria Math"/>
+                </w:rPr>
+                <m:t>sin</m:t>
+              </m:r>
+            </m:fName>
+            <m:e>
+              <m:r>
+                <w:rPr>
+                  <w:rFonts w:ascii="Cambria Math" w:eastAsiaTheme="minorEastAsia" w:hAnsi="Cambria Math"/>
+                </w:rPr>
+                <m:t>t</m:t>
+              </m:r>
+            </m:e>
+          </m:func>
+          <m:r>
+            <w:rPr>
+              <w:rFonts w:ascii="Cambria Math" w:eastAsiaTheme="minorEastAsia" w:hAnsi="Cambria Math"/>
+            </w:rPr>
+            <m:t>,</m:t>
+          </m:r>
+          <m:r>
+            <m:rPr>
+              <m:sty m:val="p"/>
+            </m:rPr>
+            <w:rPr>
+              <w:rFonts w:ascii="Cambria Math" w:eastAsiaTheme="minorEastAsia" w:hAnsi="Cambria Math"/>
+            </w:rPr>
+            <m:t>s</m:t>
+          </m:r>
+          <m:r>
+            <m:rPr>
+              <m:lit/>
+              <m:sty m:val="p"/>
+            </m:rPr>
+            <w:rPr>
+              <w:rFonts w:ascii="Cambria Math" w:eastAsiaTheme="minorEastAsia" w:hAnsi="Cambria Math"/>
+            </w:rPr>
+            <m:t>}</m:t>
+          </m:r>
+        </m:oMath>
+      </m:oMathPara>
     </w:p>
     <w:sectPr>
       <w:pgSz w:w="12240" w:h="15840"/>
@@ -3407,6 +3883,7 @@
     <w:lsdException w:name="HTML Sample" w:semiHidden="1" w:unhideWhenUsed="1"/>
     <w:lsdException w:name="HTML Typewriter" w:semiHidden="1" w:unhideWhenUsed="1"/>
     <w:lsdException w:name="HTML Variable" w:semiHidden="1" w:unhideWhenUsed="1"/>
+    <w:lsdException w:name="Normal Table" w:semiHidden="1" w:unhideWhenUsed="1"/>
     <w:lsdException w:name="annotation subject" w:semiHidden="1" w:unhideWhenUsed="1"/>
     <w:lsdException w:name="No List" w:semiHidden="1" w:unhideWhenUsed="1"/>
     <w:lsdException w:name="Outline List 1" w:semiHidden="1" w:unhideWhenUsed="1"/>
@@ -3453,8 +3930,10 @@
     <w:lsdException w:name="Table Subtle 2" w:semiHidden="1" w:unhideWhenUsed="1"/>
     <w:lsdException w:name="Table Web 1" w:semiHidden="1" w:unhideWhenUsed="1"/>
     <w:lsdException w:name="Table Web 2" w:semiHidden="1" w:unhideWhenUsed="1"/>
+    <w:lsdException w:name="Table Web 3" w:semiHidden="1" w:unhideWhenUsed="1"/>
     <w:lsdException w:name="Balloon Text" w:semiHidden="1" w:unhideWhenUsed="1"/>
     <w:lsdException w:name="Table Grid" w:uiPriority="39"/>
+    <w:lsdException w:name="Table Theme" w:semiHidden="1" w:unhideWhenUsed="1"/>
     <w:lsdException w:name="Placeholder Text" w:semiHidden="1"/>
     <w:lsdException w:name="No Spacing" w:uiPriority="1" w:qFormat="1"/>
     <w:lsdException w:name="Light Shading" w:uiPriority="60"/>

</xml_diff>

<commit_message>
Final pptx and master commit?
</commit_message>
<xml_diff>
--- a/Lecture11 Typesetting.docx
+++ b/Lecture11 Typesetting.docx
@@ -3222,8 +3222,6 @@
           </m:f>
         </m:oMath>
       </m:oMathPara>
-      <w:bookmarkStart w:id="0" w:name="_GoBack"/>
-      <w:bookmarkEnd w:id="0"/>
     </w:p>
     <w:p>
       <w:pPr>
@@ -3749,6 +3747,1328 @@
           </m:r>
         </m:oMath>
       </m:oMathPara>
+    </w:p>
+    <w:p>
+      <w:pPr>
+        <w:rPr>
+          <w:rFonts w:eastAsiaTheme="minorEastAsia"/>
+        </w:rPr>
+      </w:pPr>
+    </w:p>
+    <w:p>
+      <w:pPr>
+        <w:rPr>
+          <w:rFonts w:eastAsiaTheme="minorEastAsia"/>
+        </w:rPr>
+      </w:pPr>
+    </w:p>
+    <w:p>
+      <w:pPr>
+        <w:rPr>
+          <w:rFonts w:eastAsiaTheme="minorEastAsia"/>
+        </w:rPr>
+      </w:pPr>
+    </w:p>
+    <w:p>
+      <w:pPr>
+        <w:rPr>
+          <w:rFonts w:eastAsiaTheme="minorEastAsia"/>
+        </w:rPr>
+      </w:pPr>
+    </w:p>
+    <w:p>
+      <w:pPr>
+        <w:rPr>
+          <w:rFonts w:eastAsiaTheme="minorEastAsia"/>
+        </w:rPr>
+      </w:pPr>
+      <m:oMathPara>
+        <m:oMath>
+          <m:r>
+            <w:rPr>
+              <w:rFonts w:ascii="Cambria Math" w:eastAsiaTheme="minorEastAsia" w:hAnsi="Cambria Math"/>
+            </w:rPr>
+            <w:lastRenderedPageBreak/>
+            <m:t>z=1-</m:t>
+          </m:r>
+          <m:sSup>
+            <m:sSupPr>
+              <m:ctrlPr>
+                <w:rPr>
+                  <w:rFonts w:ascii="Cambria Math" w:eastAsiaTheme="minorEastAsia" w:hAnsi="Cambria Math"/>
+                  <w:i/>
+                </w:rPr>
+              </m:ctrlPr>
+            </m:sSupPr>
+            <m:e>
+              <m:r>
+                <w:rPr>
+                  <w:rFonts w:ascii="Cambria Math" w:eastAsiaTheme="minorEastAsia" w:hAnsi="Cambria Math"/>
+                </w:rPr>
+                <m:t>x</m:t>
+              </m:r>
+            </m:e>
+            <m:sup>
+              <m:r>
+                <w:rPr>
+                  <w:rFonts w:ascii="Cambria Math" w:eastAsiaTheme="minorEastAsia" w:hAnsi="Cambria Math"/>
+                </w:rPr>
+                <m:t>2</m:t>
+              </m:r>
+            </m:sup>
+          </m:sSup>
+          <m:r>
+            <w:rPr>
+              <w:rFonts w:ascii="Cambria Math" w:eastAsiaTheme="minorEastAsia" w:hAnsi="Cambria Math"/>
+            </w:rPr>
+            <m:t>-</m:t>
+          </m:r>
+          <m:sSup>
+            <m:sSupPr>
+              <m:ctrlPr>
+                <w:rPr>
+                  <w:rFonts w:ascii="Cambria Math" w:eastAsiaTheme="minorEastAsia" w:hAnsi="Cambria Math"/>
+                  <w:i/>
+                </w:rPr>
+              </m:ctrlPr>
+            </m:sSupPr>
+            <m:e>
+              <m:r>
+                <w:rPr>
+                  <w:rFonts w:ascii="Cambria Math" w:eastAsiaTheme="minorEastAsia" w:hAnsi="Cambria Math"/>
+                </w:rPr>
+                <m:t>y</m:t>
+              </m:r>
+            </m:e>
+            <m:sup>
+              <m:r>
+                <w:rPr>
+                  <w:rFonts w:ascii="Cambria Math" w:eastAsiaTheme="minorEastAsia" w:hAnsi="Cambria Math"/>
+                </w:rPr>
+                <m:t>2</m:t>
+              </m:r>
+            </m:sup>
+          </m:sSup>
+        </m:oMath>
+      </m:oMathPara>
+    </w:p>
+    <w:p>
+      <w:pPr>
+        <w:rPr>
+          <w:rFonts w:eastAsiaTheme="minorEastAsia"/>
+        </w:rPr>
+      </w:pPr>
+      <m:oMathPara>
+        <m:oMath>
+          <m:sSup>
+            <m:sSupPr>
+              <m:ctrlPr>
+                <w:rPr>
+                  <w:rFonts w:ascii="Cambria Math" w:eastAsiaTheme="minorEastAsia" w:hAnsi="Cambria Math"/>
+                  <w:i/>
+                </w:rPr>
+              </m:ctrlPr>
+            </m:sSupPr>
+            <m:e>
+              <m:r>
+                <w:rPr>
+                  <w:rFonts w:ascii="Cambria Math" w:eastAsiaTheme="minorEastAsia" w:hAnsi="Cambria Math"/>
+                </w:rPr>
+                <m:t>x</m:t>
+              </m:r>
+            </m:e>
+            <m:sup>
+              <m:r>
+                <w:rPr>
+                  <w:rFonts w:ascii="Cambria Math" w:eastAsiaTheme="minorEastAsia" w:hAnsi="Cambria Math"/>
+                </w:rPr>
+                <m:t>2</m:t>
+              </m:r>
+            </m:sup>
+          </m:sSup>
+          <m:r>
+            <w:rPr>
+              <w:rFonts w:ascii="Cambria Math" w:eastAsiaTheme="minorEastAsia" w:hAnsi="Cambria Math"/>
+            </w:rPr>
+            <m:t>+</m:t>
+          </m:r>
+          <m:sSup>
+            <m:sSupPr>
+              <m:ctrlPr>
+                <w:rPr>
+                  <w:rFonts w:ascii="Cambria Math" w:eastAsiaTheme="minorEastAsia" w:hAnsi="Cambria Math"/>
+                  <w:i/>
+                </w:rPr>
+              </m:ctrlPr>
+            </m:sSupPr>
+            <m:e>
+              <m:r>
+                <w:rPr>
+                  <w:rFonts w:ascii="Cambria Math" w:eastAsiaTheme="minorEastAsia" w:hAnsi="Cambria Math"/>
+                </w:rPr>
+                <m:t>y</m:t>
+              </m:r>
+            </m:e>
+            <m:sup>
+              <m:r>
+                <w:rPr>
+                  <w:rFonts w:ascii="Cambria Math" w:eastAsiaTheme="minorEastAsia" w:hAnsi="Cambria Math"/>
+                </w:rPr>
+                <m:t>2</m:t>
+              </m:r>
+            </m:sup>
+          </m:sSup>
+          <m:r>
+            <w:rPr>
+              <w:rFonts w:ascii="Cambria Math" w:eastAsiaTheme="minorEastAsia" w:hAnsi="Cambria Math"/>
+            </w:rPr>
+            <m:t>=</m:t>
+          </m:r>
+          <m:sSup>
+            <m:sSupPr>
+              <m:ctrlPr>
+                <w:rPr>
+                  <w:rFonts w:ascii="Cambria Math" w:eastAsiaTheme="minorEastAsia" w:hAnsi="Cambria Math"/>
+                  <w:i/>
+                </w:rPr>
+              </m:ctrlPr>
+            </m:sSupPr>
+            <m:e>
+              <m:r>
+                <w:rPr>
+                  <w:rFonts w:ascii="Cambria Math" w:eastAsiaTheme="minorEastAsia" w:hAnsi="Cambria Math"/>
+                </w:rPr>
+                <m:t>r</m:t>
+              </m:r>
+            </m:e>
+            <m:sup>
+              <m:r>
+                <w:rPr>
+                  <w:rFonts w:ascii="Cambria Math" w:eastAsiaTheme="minorEastAsia" w:hAnsi="Cambria Math"/>
+                </w:rPr>
+                <m:t>2</m:t>
+              </m:r>
+            </m:sup>
+          </m:sSup>
+        </m:oMath>
+      </m:oMathPara>
+    </w:p>
+    <w:p>
+      <w:pPr>
+        <w:rPr>
+          <w:rFonts w:eastAsiaTheme="minorEastAsia"/>
+        </w:rPr>
+      </w:pPr>
+      <m:oMathPara>
+        <m:oMath>
+          <m:r>
+            <w:rPr>
+              <w:rFonts w:ascii="Cambria Math" w:eastAsiaTheme="minorEastAsia" w:hAnsi="Cambria Math"/>
+            </w:rPr>
+            <m:t>z=1-</m:t>
+          </m:r>
+          <m:d>
+            <m:dPr>
+              <m:ctrlPr>
+                <w:rPr>
+                  <w:rFonts w:ascii="Cambria Math" w:eastAsiaTheme="minorEastAsia" w:hAnsi="Cambria Math"/>
+                  <w:i/>
+                </w:rPr>
+              </m:ctrlPr>
+            </m:dPr>
+            <m:e>
+              <m:sSup>
+                <m:sSupPr>
+                  <m:ctrlPr>
+                    <w:rPr>
+                      <w:rFonts w:ascii="Cambria Math" w:eastAsiaTheme="minorEastAsia" w:hAnsi="Cambria Math"/>
+                      <w:i/>
+                    </w:rPr>
+                  </m:ctrlPr>
+                </m:sSupPr>
+                <m:e>
+                  <m:r>
+                    <w:rPr>
+                      <w:rFonts w:ascii="Cambria Math" w:eastAsiaTheme="minorEastAsia" w:hAnsi="Cambria Math"/>
+                    </w:rPr>
+                    <m:t>x</m:t>
+                  </m:r>
+                </m:e>
+                <m:sup>
+                  <m:r>
+                    <w:rPr>
+                      <w:rFonts w:ascii="Cambria Math" w:eastAsiaTheme="minorEastAsia" w:hAnsi="Cambria Math"/>
+                    </w:rPr>
+                    <m:t>2</m:t>
+                  </m:r>
+                </m:sup>
+              </m:sSup>
+              <m:r>
+                <w:rPr>
+                  <w:rFonts w:ascii="Cambria Math" w:eastAsiaTheme="minorEastAsia" w:hAnsi="Cambria Math"/>
+                </w:rPr>
+                <m:t>+</m:t>
+              </m:r>
+              <m:sSup>
+                <m:sSupPr>
+                  <m:ctrlPr>
+                    <w:rPr>
+                      <w:rFonts w:ascii="Cambria Math" w:eastAsiaTheme="minorEastAsia" w:hAnsi="Cambria Math"/>
+                      <w:i/>
+                    </w:rPr>
+                  </m:ctrlPr>
+                </m:sSupPr>
+                <m:e>
+                  <m:r>
+                    <w:rPr>
+                      <w:rFonts w:ascii="Cambria Math" w:eastAsiaTheme="minorEastAsia" w:hAnsi="Cambria Math"/>
+                    </w:rPr>
+                    <m:t>y</m:t>
+                  </m:r>
+                </m:e>
+                <m:sup>
+                  <m:r>
+                    <w:rPr>
+                      <w:rFonts w:ascii="Cambria Math" w:eastAsiaTheme="minorEastAsia" w:hAnsi="Cambria Math"/>
+                    </w:rPr>
+                    <m:t>2</m:t>
+                  </m:r>
+                </m:sup>
+              </m:sSup>
+            </m:e>
+          </m:d>
+        </m:oMath>
+      </m:oMathPara>
+    </w:p>
+    <w:p>
+      <w:pPr>
+        <w:rPr>
+          <w:rFonts w:eastAsiaTheme="minorEastAsia"/>
+        </w:rPr>
+      </w:pPr>
+      <m:oMathPara>
+        <m:oMath>
+          <m:r>
+            <w:rPr>
+              <w:rFonts w:ascii="Cambria Math" w:eastAsiaTheme="minorEastAsia" w:hAnsi="Cambria Math"/>
+            </w:rPr>
+            <m:t>z=1-</m:t>
+          </m:r>
+          <m:sSup>
+            <m:sSupPr>
+              <m:ctrlPr>
+                <w:rPr>
+                  <w:rFonts w:ascii="Cambria Math" w:eastAsiaTheme="minorEastAsia" w:hAnsi="Cambria Math"/>
+                  <w:i/>
+                </w:rPr>
+              </m:ctrlPr>
+            </m:sSupPr>
+            <m:e>
+              <m:r>
+                <w:rPr>
+                  <w:rFonts w:ascii="Cambria Math" w:eastAsiaTheme="minorEastAsia" w:hAnsi="Cambria Math"/>
+                </w:rPr>
+                <m:t>r</m:t>
+              </m:r>
+            </m:e>
+            <m:sup>
+              <m:r>
+                <w:rPr>
+                  <w:rFonts w:ascii="Cambria Math" w:eastAsiaTheme="minorEastAsia" w:hAnsi="Cambria Math"/>
+                </w:rPr>
+                <m:t>2</m:t>
+              </m:r>
+            </m:sup>
+          </m:sSup>
+        </m:oMath>
+      </m:oMathPara>
+    </w:p>
+    <w:p>
+      <w:pPr>
+        <w:rPr>
+          <w:rFonts w:eastAsiaTheme="minorEastAsia"/>
+        </w:rPr>
+      </w:pPr>
+      <m:oMathPara>
+        <m:oMath>
+          <m:r>
+            <w:rPr>
+              <w:rFonts w:ascii="Cambria Math" w:eastAsiaTheme="minorEastAsia" w:hAnsi="Cambria Math"/>
+            </w:rPr>
+            <m:t>z</m:t>
+          </m:r>
+          <m:d>
+            <m:dPr>
+              <m:begChr m:val="["/>
+              <m:endChr m:val="]"/>
+              <m:ctrlPr>
+                <w:rPr>
+                  <w:rFonts w:ascii="Cambria Math" w:eastAsiaTheme="minorEastAsia" w:hAnsi="Cambria Math"/>
+                  <w:i/>
+                </w:rPr>
+              </m:ctrlPr>
+            </m:dPr>
+            <m:e>
+              <m:r>
+                <w:rPr>
+                  <w:rFonts w:ascii="Cambria Math" w:eastAsiaTheme="minorEastAsia" w:hAnsi="Cambria Math"/>
+                </w:rPr>
+                <m:t>r,s,t</m:t>
+              </m:r>
+            </m:e>
+          </m:d>
+          <m:r>
+            <w:rPr>
+              <w:rFonts w:ascii="Cambria Math" w:eastAsiaTheme="minorEastAsia" w:hAnsi="Cambria Math"/>
+            </w:rPr>
+            <m:t>=1-s</m:t>
+          </m:r>
+        </m:oMath>
+      </m:oMathPara>
+    </w:p>
+    <w:p>
+      <w:pPr>
+        <w:rPr>
+          <w:rFonts w:eastAsiaTheme="minorEastAsia"/>
+        </w:rPr>
+      </w:pPr>
+      <m:oMathPara>
+        <m:oMath>
+          <m:r>
+            <w:rPr>
+              <w:rFonts w:ascii="Cambria Math" w:eastAsiaTheme="minorEastAsia" w:hAnsi="Cambria Math"/>
+            </w:rPr>
+            <m:t>1-s=1-</m:t>
+          </m:r>
+          <m:sSup>
+            <m:sSupPr>
+              <m:ctrlPr>
+                <w:rPr>
+                  <w:rFonts w:ascii="Cambria Math" w:eastAsiaTheme="minorEastAsia" w:hAnsi="Cambria Math"/>
+                  <w:i/>
+                </w:rPr>
+              </m:ctrlPr>
+            </m:sSupPr>
+            <m:e>
+              <m:r>
+                <w:rPr>
+                  <w:rFonts w:ascii="Cambria Math" w:eastAsiaTheme="minorEastAsia" w:hAnsi="Cambria Math"/>
+                </w:rPr>
+                <m:t>r</m:t>
+              </m:r>
+            </m:e>
+            <m:sup>
+              <m:r>
+                <w:rPr>
+                  <w:rFonts w:ascii="Cambria Math" w:eastAsiaTheme="minorEastAsia" w:hAnsi="Cambria Math"/>
+                </w:rPr>
+                <m:t>2</m:t>
+              </m:r>
+            </m:sup>
+          </m:sSup>
+        </m:oMath>
+      </m:oMathPara>
+    </w:p>
+    <w:p>
+      <w:pPr>
+        <w:rPr>
+          <w:rFonts w:eastAsiaTheme="minorEastAsia"/>
+        </w:rPr>
+      </w:pPr>
+      <m:oMathPara>
+        <m:oMath>
+          <m:r>
+            <w:rPr>
+              <w:rFonts w:ascii="Cambria Math" w:eastAsiaTheme="minorEastAsia" w:hAnsi="Cambria Math"/>
+            </w:rPr>
+            <m:t>s=</m:t>
+          </m:r>
+          <m:sSup>
+            <m:sSupPr>
+              <m:ctrlPr>
+                <w:rPr>
+                  <w:rFonts w:ascii="Cambria Math" w:eastAsiaTheme="minorEastAsia" w:hAnsi="Cambria Math"/>
+                  <w:i/>
+                </w:rPr>
+              </m:ctrlPr>
+            </m:sSupPr>
+            <m:e>
+              <m:r>
+                <w:rPr>
+                  <w:rFonts w:ascii="Cambria Math" w:eastAsiaTheme="minorEastAsia" w:hAnsi="Cambria Math"/>
+                </w:rPr>
+                <m:t>r</m:t>
+              </m:r>
+            </m:e>
+            <m:sup>
+              <m:r>
+                <w:rPr>
+                  <w:rFonts w:ascii="Cambria Math" w:eastAsiaTheme="minorEastAsia" w:hAnsi="Cambria Math"/>
+                </w:rPr>
+                <m:t>2</m:t>
+              </m:r>
+            </m:sup>
+          </m:sSup>
+        </m:oMath>
+      </m:oMathPara>
+    </w:p>
+    <w:p>
+      <w:pPr>
+        <w:rPr>
+          <w:rFonts w:eastAsiaTheme="minorEastAsia"/>
+        </w:rPr>
+      </w:pPr>
+      <m:oMathPara>
+        <m:oMath>
+          <m:r>
+            <w:rPr>
+              <w:rFonts w:ascii="Cambria Math" w:eastAsiaTheme="minorEastAsia" w:hAnsi="Cambria Math"/>
+            </w:rPr>
+            <m:t>r=</m:t>
+          </m:r>
+          <m:rad>
+            <m:radPr>
+              <m:degHide m:val="1"/>
+              <m:ctrlPr>
+                <w:rPr>
+                  <w:rFonts w:ascii="Cambria Math" w:eastAsiaTheme="minorEastAsia" w:hAnsi="Cambria Math"/>
+                </w:rPr>
+              </m:ctrlPr>
+            </m:radPr>
+            <m:deg>
+              <m:ctrlPr>
+                <w:rPr>
+                  <w:rFonts w:ascii="Cambria Math" w:eastAsiaTheme="minorEastAsia" w:hAnsi="Cambria Math"/>
+                  <w:i/>
+                </w:rPr>
+              </m:ctrlPr>
+            </m:deg>
+            <m:e>
+              <m:r>
+                <w:rPr>
+                  <w:rFonts w:ascii="Cambria Math" w:eastAsiaTheme="minorEastAsia" w:hAnsi="Cambria Math"/>
+                </w:rPr>
+                <m:t>s</m:t>
+              </m:r>
+            </m:e>
+          </m:rad>
+        </m:oMath>
+      </m:oMathPara>
+    </w:p>
+    <w:p>
+      <w:pPr>
+        <w:rPr>
+          <w:rFonts w:eastAsiaTheme="minorEastAsia"/>
+        </w:rPr>
+      </w:pPr>
+      <m:oMathPara>
+        <m:oMath>
+          <m:box>
+            <m:boxPr>
+              <m:opEmu m:val="1"/>
+              <m:ctrlPr>
+                <w:rPr>
+                  <w:rFonts w:ascii="Cambria Math" w:eastAsiaTheme="minorEastAsia" w:hAnsi="Cambria Math"/>
+                  <w:i/>
+                </w:rPr>
+              </m:ctrlPr>
+            </m:boxPr>
+            <m:e>
+              <m:groupChr>
+                <m:groupChrPr>
+                  <m:chr m:val="⇒"/>
+                  <m:vertJc m:val="bot"/>
+                  <m:ctrlPr>
+                    <w:rPr>
+                      <w:rFonts w:ascii="Cambria Math" w:eastAsiaTheme="minorEastAsia" w:hAnsi="Cambria Math"/>
+                      <w:i/>
+                    </w:rPr>
+                  </m:ctrlPr>
+                </m:groupChrPr>
+                <m:e/>
+              </m:groupChr>
+            </m:e>
+          </m:box>
+          <m:r>
+            <w:rPr>
+              <w:rFonts w:ascii="Cambria Math" w:eastAsiaTheme="minorEastAsia" w:hAnsi="Cambria Math"/>
+            </w:rPr>
+            <m:t>r=</m:t>
+          </m:r>
+          <m:rad>
+            <m:radPr>
+              <m:degHide m:val="1"/>
+              <m:ctrlPr>
+                <w:rPr>
+                  <w:rFonts w:ascii="Cambria Math" w:eastAsiaTheme="minorEastAsia" w:hAnsi="Cambria Math"/>
+                </w:rPr>
+              </m:ctrlPr>
+            </m:radPr>
+            <m:deg>
+              <m:ctrlPr>
+                <w:rPr>
+                  <w:rFonts w:ascii="Cambria Math" w:eastAsiaTheme="minorEastAsia" w:hAnsi="Cambria Math"/>
+                  <w:i/>
+                </w:rPr>
+              </m:ctrlPr>
+            </m:deg>
+            <m:e>
+              <m:r>
+                <w:rPr>
+                  <w:rFonts w:ascii="Cambria Math" w:eastAsiaTheme="minorEastAsia" w:hAnsi="Cambria Math"/>
+                </w:rPr>
+                <m:t>s</m:t>
+              </m:r>
+            </m:e>
+          </m:rad>
+        </m:oMath>
+      </m:oMathPara>
+    </w:p>
+    <w:p>
+      <w:pPr>
+        <w:rPr>
+          <w:rFonts w:eastAsiaTheme="minorEastAsia"/>
+        </w:rPr>
+      </w:pPr>
+      <m:oMathPara>
+        <m:oMath>
+          <m:r>
+            <w:rPr>
+              <w:rFonts w:ascii="Cambria Math" w:eastAsiaTheme="minorEastAsia" w:hAnsi="Cambria Math"/>
+            </w:rPr>
+            <m:t>0≤r≤</m:t>
+          </m:r>
+          <m:rad>
+            <m:radPr>
+              <m:degHide m:val="1"/>
+              <m:ctrlPr>
+                <w:rPr>
+                  <w:rFonts w:ascii="Cambria Math" w:eastAsiaTheme="minorEastAsia" w:hAnsi="Cambria Math"/>
+                </w:rPr>
+              </m:ctrlPr>
+            </m:radPr>
+            <m:deg>
+              <m:ctrlPr>
+                <w:rPr>
+                  <w:rFonts w:ascii="Cambria Math" w:eastAsiaTheme="minorEastAsia" w:hAnsi="Cambria Math"/>
+                  <w:i/>
+                </w:rPr>
+              </m:ctrlPr>
+            </m:deg>
+            <m:e>
+              <m:r>
+                <w:rPr>
+                  <w:rFonts w:ascii="Cambria Math" w:eastAsiaTheme="minorEastAsia" w:hAnsi="Cambria Math"/>
+                </w:rPr>
+                <m:t>s</m:t>
+              </m:r>
+            </m:e>
+          </m:rad>
+        </m:oMath>
+      </m:oMathPara>
+    </w:p>
+    <w:p>
+      <w:pPr>
+        <w:rPr>
+          <w:rFonts w:eastAsiaTheme="minorEastAsia"/>
+        </w:rPr>
+      </w:pPr>
+      <m:oMathPara>
+        <m:oMath>
+          <m:r>
+            <w:rPr>
+              <w:rFonts w:ascii="Cambria Math" w:eastAsiaTheme="minorEastAsia" w:hAnsi="Cambria Math"/>
+            </w:rPr>
+            <m:t>0≤s≤1</m:t>
+          </m:r>
+        </m:oMath>
+      </m:oMathPara>
+    </w:p>
+    <w:p>
+      <w:pPr>
+        <w:rPr>
+          <w:rFonts w:eastAsiaTheme="minorEastAsia"/>
+        </w:rPr>
+      </w:pPr>
+      <m:oMathPara>
+        <m:oMath>
+          <m:r>
+            <w:rPr>
+              <w:rFonts w:ascii="Cambria Math" w:eastAsiaTheme="minorEastAsia" w:hAnsi="Cambria Math"/>
+            </w:rPr>
+            <m:t>0≤t≤2</m:t>
+          </m:r>
+          <m:r>
+            <m:rPr>
+              <m:sty m:val="p"/>
+            </m:rPr>
+            <w:rPr>
+              <w:rFonts w:ascii="Cambria Math" w:eastAsiaTheme="minorEastAsia" w:hAnsi="Cambria Math"/>
+            </w:rPr>
+            <m:t>π</m:t>
+          </m:r>
+        </m:oMath>
+      </m:oMathPara>
+    </w:p>
+    <w:p>
+      <w:pPr>
+        <w:rPr>
+          <w:rFonts w:eastAsiaTheme="minorEastAsia"/>
+        </w:rPr>
+      </w:pPr>
+      <m:oMathPara>
+        <m:oMath>
+          <m:nary>
+            <m:naryPr>
+              <m:chr m:val="∭"/>
+              <m:supHide m:val="1"/>
+              <m:ctrlPr>
+                <w:rPr>
+                  <w:rFonts w:ascii="Cambria Math" w:eastAsiaTheme="minorEastAsia" w:hAnsi="Cambria Math"/>
+                </w:rPr>
+              </m:ctrlPr>
+            </m:naryPr>
+            <m:sub>
+              <m:sSub>
+                <m:sSubPr>
+                  <m:ctrlPr>
+                    <w:rPr>
+                      <w:rFonts w:ascii="Cambria Math" w:eastAsiaTheme="minorEastAsia" w:hAnsi="Cambria Math"/>
+                    </w:rPr>
+                  </m:ctrlPr>
+                </m:sSubPr>
+                <m:e>
+                  <m:r>
+                    <w:rPr>
+                      <w:rFonts w:ascii="Cambria Math" w:eastAsiaTheme="minorEastAsia" w:hAnsi="Cambria Math"/>
+                    </w:rPr>
+                    <m:t>R</m:t>
+                  </m:r>
+                </m:e>
+                <m:sub>
+                  <m:r>
+                    <w:rPr>
+                      <w:rFonts w:ascii="Cambria Math" w:eastAsiaTheme="minorEastAsia" w:hAnsi="Cambria Math"/>
+                    </w:rPr>
+                    <m:t>xyz</m:t>
+                  </m:r>
+                </m:sub>
+              </m:sSub>
+            </m:sub>
+            <m:sup/>
+            <m:e>
+              <m:r>
+                <m:rPr>
+                  <m:sty m:val="p"/>
+                </m:rPr>
+                <w:rPr>
+                  <w:rFonts w:ascii="Cambria Math" w:eastAsiaTheme="minorEastAsia" w:hAnsi="Cambria Math"/>
+                </w:rPr>
+                <m:t>1</m:t>
+              </m:r>
+            </m:e>
+          </m:nary>
+          <m:r>
+            <m:rPr>
+              <m:sty m:val="p"/>
+            </m:rPr>
+            <w:rPr>
+              <w:rFonts w:ascii="Cambria Math" w:eastAsiaTheme="minorEastAsia" w:hAnsi="Cambria Math"/>
+            </w:rPr>
+            <m:t> </m:t>
+          </m:r>
+          <m:r>
+            <m:rPr>
+              <m:nor/>
+            </m:rPr>
+            <w:rPr>
+              <w:rFonts w:ascii="Cambria Math" w:eastAsiaTheme="minorEastAsia" w:hAnsi="Cambria Math"/>
+            </w:rPr>
+            <m:t>d</m:t>
+          </m:r>
+          <m:r>
+            <m:rPr>
+              <m:sty m:val="p"/>
+            </m:rPr>
+            <w:rPr>
+              <w:rFonts w:ascii="Cambria Math" w:eastAsiaTheme="minorEastAsia" w:hAnsi="Cambria Math"/>
+            </w:rPr>
+            <m:t>x</m:t>
+          </m:r>
+          <m:r>
+            <m:rPr>
+              <m:sty m:val="p"/>
+            </m:rPr>
+            <w:rPr>
+              <w:rFonts w:ascii="Cambria Math" w:eastAsiaTheme="minorEastAsia" w:hAnsi="Cambria Math"/>
+            </w:rPr>
+            <m:t> </m:t>
+          </m:r>
+          <m:r>
+            <m:rPr>
+              <m:nor/>
+            </m:rPr>
+            <w:rPr>
+              <w:rFonts w:ascii="Cambria Math" w:eastAsiaTheme="minorEastAsia" w:hAnsi="Cambria Math"/>
+            </w:rPr>
+            <m:t>d</m:t>
+          </m:r>
+          <m:r>
+            <m:rPr>
+              <m:sty m:val="p"/>
+            </m:rPr>
+            <w:rPr>
+              <w:rFonts w:ascii="Cambria Math" w:eastAsiaTheme="minorEastAsia" w:hAnsi="Cambria Math"/>
+            </w:rPr>
+            <m:t>y</m:t>
+          </m:r>
+          <m:r>
+            <m:rPr>
+              <m:sty m:val="p"/>
+            </m:rPr>
+            <w:rPr>
+              <w:rFonts w:ascii="Cambria Math" w:eastAsiaTheme="minorEastAsia" w:hAnsi="Cambria Math"/>
+            </w:rPr>
+            <m:t> </m:t>
+          </m:r>
+          <m:r>
+            <m:rPr>
+              <m:nor/>
+            </m:rPr>
+            <w:rPr>
+              <w:rFonts w:ascii="Cambria Math" w:eastAsiaTheme="minorEastAsia" w:hAnsi="Cambria Math"/>
+            </w:rPr>
+            <m:t>d</m:t>
+          </m:r>
+          <m:r>
+            <m:rPr>
+              <m:sty m:val="p"/>
+            </m:rPr>
+            <w:rPr>
+              <w:rFonts w:ascii="Cambria Math" w:eastAsiaTheme="minorEastAsia" w:hAnsi="Cambria Math"/>
+            </w:rPr>
+            <m:t>z</m:t>
+          </m:r>
+          <m:r>
+            <m:rPr>
+              <m:sty m:val="p"/>
+            </m:rPr>
+            <w:rPr>
+              <w:rFonts w:ascii="Cambria Math" w:eastAsiaTheme="minorEastAsia" w:hAnsi="Cambria Math"/>
+            </w:rPr>
+            <m:t>=</m:t>
+          </m:r>
+          <m:nary>
+            <m:naryPr>
+              <m:chr m:val="∭"/>
+              <m:supHide m:val="1"/>
+              <m:ctrlPr>
+                <w:rPr>
+                  <w:rFonts w:ascii="Cambria Math" w:eastAsiaTheme="minorEastAsia" w:hAnsi="Cambria Math"/>
+                </w:rPr>
+              </m:ctrlPr>
+            </m:naryPr>
+            <m:sub>
+              <m:sSub>
+                <m:sSubPr>
+                  <m:ctrlPr>
+                    <w:rPr>
+                      <w:rFonts w:ascii="Cambria Math" w:eastAsiaTheme="minorEastAsia" w:hAnsi="Cambria Math"/>
+                    </w:rPr>
+                  </m:ctrlPr>
+                </m:sSubPr>
+                <m:e>
+                  <m:r>
+                    <w:rPr>
+                      <w:rFonts w:ascii="Cambria Math" w:eastAsiaTheme="minorEastAsia" w:hAnsi="Cambria Math"/>
+                    </w:rPr>
+                    <m:t>R</m:t>
+                  </m:r>
+                </m:e>
+                <m:sub>
+                  <m:r>
+                    <w:rPr>
+                      <w:rFonts w:ascii="Cambria Math" w:eastAsiaTheme="minorEastAsia" w:hAnsi="Cambria Math"/>
+                    </w:rPr>
+                    <m:t>rst</m:t>
+                  </m:r>
+                </m:sub>
+              </m:sSub>
+            </m:sub>
+            <m:sup/>
+            <m:e>
+              <m:d>
+                <m:dPr>
+                  <m:begChr m:val="|"/>
+                  <m:endChr m:val="|"/>
+                  <m:ctrlPr>
+                    <w:rPr>
+                      <w:rFonts w:ascii="Cambria Math" w:eastAsiaTheme="minorEastAsia" w:hAnsi="Cambria Math"/>
+                    </w:rPr>
+                  </m:ctrlPr>
+                </m:dPr>
+                <m:e>
+                  <m:sSub>
+                    <m:sSubPr>
+                      <m:ctrlPr>
+                        <w:rPr>
+                          <w:rFonts w:ascii="Cambria Math" w:eastAsiaTheme="minorEastAsia" w:hAnsi="Cambria Math"/>
+                        </w:rPr>
+                      </m:ctrlPr>
+                    </m:sSubPr>
+                    <m:e>
+                      <m:r>
+                        <w:rPr>
+                          <w:rFonts w:ascii="Cambria Math" w:eastAsiaTheme="minorEastAsia" w:hAnsi="Cambria Math"/>
+                        </w:rPr>
+                        <m:t>V</m:t>
+                      </m:r>
+                    </m:e>
+                    <m:sub>
+                      <m:r>
+                        <w:rPr>
+                          <w:rFonts w:ascii="Cambria Math" w:eastAsiaTheme="minorEastAsia" w:hAnsi="Cambria Math"/>
+                        </w:rPr>
+                        <m:t>xyz</m:t>
+                      </m:r>
+                    </m:sub>
+                  </m:sSub>
+                  <m:d>
+                    <m:dPr>
+                      <m:begChr m:val="["/>
+                      <m:endChr m:val="]"/>
+                      <m:ctrlPr>
+                        <w:rPr>
+                          <w:rFonts w:ascii="Cambria Math" w:eastAsiaTheme="minorEastAsia" w:hAnsi="Cambria Math"/>
+                        </w:rPr>
+                      </m:ctrlPr>
+                    </m:dPr>
+                    <m:e>
+                      <m:r>
+                        <w:rPr>
+                          <w:rFonts w:ascii="Cambria Math" w:eastAsiaTheme="minorEastAsia" w:hAnsi="Cambria Math"/>
+                        </w:rPr>
+                        <m:t>r</m:t>
+                      </m:r>
+                      <m:r>
+                        <m:rPr>
+                          <m:sty m:val="p"/>
+                        </m:rPr>
+                        <w:rPr>
+                          <w:rFonts w:ascii="Cambria Math" w:eastAsiaTheme="minorEastAsia" w:hAnsi="Cambria Math"/>
+                        </w:rPr>
+                        <m:t>,</m:t>
+                      </m:r>
+                      <m:r>
+                        <w:rPr>
+                          <w:rFonts w:ascii="Cambria Math" w:eastAsiaTheme="minorEastAsia" w:hAnsi="Cambria Math"/>
+                        </w:rPr>
+                        <m:t>s</m:t>
+                      </m:r>
+                      <m:r>
+                        <m:rPr>
+                          <m:sty m:val="p"/>
+                        </m:rPr>
+                        <w:rPr>
+                          <w:rFonts w:ascii="Cambria Math" w:eastAsiaTheme="minorEastAsia" w:hAnsi="Cambria Math"/>
+                        </w:rPr>
+                        <m:t>,</m:t>
+                      </m:r>
+                      <m:r>
+                        <w:rPr>
+                          <w:rFonts w:ascii="Cambria Math" w:eastAsiaTheme="minorEastAsia" w:hAnsi="Cambria Math"/>
+                        </w:rPr>
+                        <m:t>t</m:t>
+                      </m:r>
+                    </m:e>
+                  </m:d>
+                </m:e>
+              </m:d>
+            </m:e>
+          </m:nary>
+          <m:r>
+            <m:rPr>
+              <m:sty m:val="p"/>
+            </m:rPr>
+            <w:rPr>
+              <w:rFonts w:ascii="Cambria Math" w:eastAsiaTheme="minorEastAsia" w:hAnsi="Cambria Math"/>
+            </w:rPr>
+            <m:t> </m:t>
+          </m:r>
+          <m:r>
+            <m:rPr>
+              <m:nor/>
+            </m:rPr>
+            <w:rPr>
+              <w:rFonts w:ascii="Cambria Math" w:eastAsiaTheme="minorEastAsia" w:hAnsi="Cambria Math"/>
+            </w:rPr>
+            <m:t>d</m:t>
+          </m:r>
+          <m:r>
+            <m:rPr>
+              <m:sty m:val="p"/>
+            </m:rPr>
+            <w:rPr>
+              <w:rFonts w:ascii="Cambria Math" w:eastAsiaTheme="minorEastAsia" w:hAnsi="Cambria Math"/>
+            </w:rPr>
+            <m:t>r</m:t>
+          </m:r>
+          <m:r>
+            <m:rPr>
+              <m:sty m:val="p"/>
+            </m:rPr>
+            <w:rPr>
+              <w:rFonts w:ascii="Cambria Math" w:eastAsiaTheme="minorEastAsia" w:hAnsi="Cambria Math"/>
+            </w:rPr>
+            <m:t> </m:t>
+          </m:r>
+          <m:r>
+            <m:rPr>
+              <m:nor/>
+            </m:rPr>
+            <w:rPr>
+              <w:rFonts w:ascii="Cambria Math" w:eastAsiaTheme="minorEastAsia" w:hAnsi="Cambria Math"/>
+            </w:rPr>
+            <m:t>d</m:t>
+          </m:r>
+          <m:r>
+            <m:rPr>
+              <m:sty m:val="p"/>
+            </m:rPr>
+            <w:rPr>
+              <w:rFonts w:ascii="Cambria Math" w:eastAsiaTheme="minorEastAsia" w:hAnsi="Cambria Math"/>
+            </w:rPr>
+            <m:t>s</m:t>
+          </m:r>
+          <m:r>
+            <m:rPr>
+              <m:sty m:val="p"/>
+            </m:rPr>
+            <w:rPr>
+              <w:rFonts w:ascii="Cambria Math" w:eastAsiaTheme="minorEastAsia" w:hAnsi="Cambria Math"/>
+            </w:rPr>
+            <m:t> </m:t>
+          </m:r>
+          <m:r>
+            <m:rPr>
+              <m:nor/>
+            </m:rPr>
+            <w:rPr>
+              <w:rFonts w:ascii="Cambria Math" w:eastAsiaTheme="minorEastAsia" w:hAnsi="Cambria Math"/>
+            </w:rPr>
+            <m:t>d</m:t>
+          </m:r>
+          <m:r>
+            <m:rPr>
+              <m:sty m:val="p"/>
+            </m:rPr>
+            <w:rPr>
+              <w:rFonts w:ascii="Cambria Math" w:eastAsiaTheme="minorEastAsia" w:hAnsi="Cambria Math"/>
+            </w:rPr>
+            <m:t>t</m:t>
+          </m:r>
+        </m:oMath>
+      </m:oMathPara>
+    </w:p>
+    <w:p>
+      <w:pPr>
+        <w:rPr>
+          <w:rFonts w:eastAsiaTheme="minorEastAsia"/>
+        </w:rPr>
+      </w:pPr>
+      <m:oMathPara>
+        <m:oMath>
+          <m:r>
+            <w:rPr>
+              <w:rFonts w:ascii="Cambria Math" w:eastAsiaTheme="minorEastAsia" w:hAnsi="Cambria Math"/>
+            </w:rPr>
+            <m:t>=</m:t>
+          </m:r>
+          <m:nary>
+            <m:naryPr>
+              <m:ctrlPr>
+                <w:rPr>
+                  <w:rFonts w:ascii="Cambria Math" w:eastAsiaTheme="minorEastAsia" w:hAnsi="Cambria Math"/>
+                </w:rPr>
+              </m:ctrlPr>
+            </m:naryPr>
+            <m:sub>
+              <m:r>
+                <w:rPr>
+                  <w:rFonts w:ascii="Cambria Math" w:eastAsiaTheme="minorEastAsia" w:hAnsi="Cambria Math"/>
+                </w:rPr>
+                <m:t>0</m:t>
+              </m:r>
+              <m:ctrlPr>
+                <w:rPr>
+                  <w:rFonts w:ascii="Cambria Math" w:eastAsiaTheme="minorEastAsia" w:hAnsi="Cambria Math"/>
+                  <w:i/>
+                </w:rPr>
+              </m:ctrlPr>
+            </m:sub>
+            <m:sup>
+              <m:r>
+                <w:rPr>
+                  <w:rFonts w:ascii="Cambria Math" w:eastAsiaTheme="minorEastAsia" w:hAnsi="Cambria Math"/>
+                </w:rPr>
+                <m:t>2</m:t>
+              </m:r>
+              <m:r>
+                <m:rPr>
+                  <m:sty m:val="p"/>
+                </m:rPr>
+                <w:rPr>
+                  <w:rFonts w:ascii="Cambria Math" w:eastAsiaTheme="minorEastAsia" w:hAnsi="Cambria Math"/>
+                </w:rPr>
+                <m:t>π</m:t>
+              </m:r>
+              <m:ctrlPr>
+                <w:rPr>
+                  <w:rFonts w:ascii="Cambria Math" w:eastAsiaTheme="minorEastAsia" w:hAnsi="Cambria Math"/>
+                  <w:i/>
+                </w:rPr>
+              </m:ctrlPr>
+            </m:sup>
+            <m:e>
+              <m:nary>
+                <m:naryPr>
+                  <m:ctrlPr>
+                    <w:rPr>
+                      <w:rFonts w:ascii="Cambria Math" w:eastAsiaTheme="minorEastAsia" w:hAnsi="Cambria Math"/>
+                    </w:rPr>
+                  </m:ctrlPr>
+                </m:naryPr>
+                <m:sub>
+                  <m:r>
+                    <w:rPr>
+                      <w:rFonts w:ascii="Cambria Math" w:eastAsiaTheme="minorEastAsia" w:hAnsi="Cambria Math"/>
+                    </w:rPr>
+                    <m:t>0</m:t>
+                  </m:r>
+                  <m:ctrlPr>
+                    <w:rPr>
+                      <w:rFonts w:ascii="Cambria Math" w:eastAsiaTheme="minorEastAsia" w:hAnsi="Cambria Math"/>
+                      <w:i/>
+                    </w:rPr>
+                  </m:ctrlPr>
+                </m:sub>
+                <m:sup>
+                  <m:r>
+                    <w:rPr>
+                      <w:rFonts w:ascii="Cambria Math" w:eastAsiaTheme="minorEastAsia" w:hAnsi="Cambria Math"/>
+                    </w:rPr>
+                    <m:t>1</m:t>
+                  </m:r>
+                  <m:ctrlPr>
+                    <w:rPr>
+                      <w:rFonts w:ascii="Cambria Math" w:eastAsiaTheme="minorEastAsia" w:hAnsi="Cambria Math"/>
+                      <w:i/>
+                    </w:rPr>
+                  </m:ctrlPr>
+                </m:sup>
+                <m:e>
+                  <m:nary>
+                    <m:naryPr>
+                      <m:ctrlPr>
+                        <w:rPr>
+                          <w:rFonts w:ascii="Cambria Math" w:eastAsiaTheme="minorEastAsia" w:hAnsi="Cambria Math"/>
+                        </w:rPr>
+                      </m:ctrlPr>
+                    </m:naryPr>
+                    <m:sub>
+                      <m:r>
+                        <w:rPr>
+                          <w:rFonts w:ascii="Cambria Math" w:eastAsiaTheme="minorEastAsia" w:hAnsi="Cambria Math"/>
+                        </w:rPr>
+                        <m:t>0</m:t>
+                      </m:r>
+                      <m:ctrlPr>
+                        <w:rPr>
+                          <w:rFonts w:ascii="Cambria Math" w:eastAsiaTheme="minorEastAsia" w:hAnsi="Cambria Math"/>
+                          <w:i/>
+                        </w:rPr>
+                      </m:ctrlPr>
+                    </m:sub>
+                    <m:sup>
+                      <m:rad>
+                        <m:radPr>
+                          <m:degHide m:val="1"/>
+                          <m:ctrlPr>
+                            <w:rPr>
+                              <w:rFonts w:ascii="Cambria Math" w:eastAsiaTheme="minorEastAsia" w:hAnsi="Cambria Math"/>
+                            </w:rPr>
+                          </m:ctrlPr>
+                        </m:radPr>
+                        <m:deg>
+                          <m:ctrlPr>
+                            <w:rPr>
+                              <w:rFonts w:ascii="Cambria Math" w:eastAsiaTheme="minorEastAsia" w:hAnsi="Cambria Math"/>
+                              <w:i/>
+                            </w:rPr>
+                          </m:ctrlPr>
+                        </m:deg>
+                        <m:e>
+                          <m:r>
+                            <w:rPr>
+                              <w:rFonts w:ascii="Cambria Math" w:eastAsiaTheme="minorEastAsia" w:hAnsi="Cambria Math"/>
+                            </w:rPr>
+                            <m:t>s</m:t>
+                          </m:r>
+                        </m:e>
+                      </m:rad>
+                      <m:ctrlPr>
+                        <w:rPr>
+                          <w:rFonts w:ascii="Cambria Math" w:eastAsiaTheme="minorEastAsia" w:hAnsi="Cambria Math"/>
+                          <w:i/>
+                        </w:rPr>
+                      </m:ctrlPr>
+                    </m:sup>
+                    <m:e>
+                      <m:r>
+                        <w:rPr>
+                          <w:rFonts w:ascii="Cambria Math" w:eastAsiaTheme="minorEastAsia" w:hAnsi="Cambria Math"/>
+                        </w:rPr>
+                        <m:t>r</m:t>
+                      </m:r>
+                      <m:ctrlPr>
+                        <w:rPr>
+                          <w:rFonts w:ascii="Cambria Math" w:eastAsiaTheme="minorEastAsia" w:hAnsi="Cambria Math"/>
+                          <w:i/>
+                        </w:rPr>
+                      </m:ctrlPr>
+                    </m:e>
+                  </m:nary>
+                  <m:r>
+                    <w:rPr>
+                      <w:rFonts w:ascii="Cambria Math" w:eastAsiaTheme="minorEastAsia" w:hAnsi="Cambria Math"/>
+                    </w:rPr>
+                    <m:t> </m:t>
+                  </m:r>
+                  <m:r>
+                    <m:rPr>
+                      <m:nor/>
+                    </m:rPr>
+                    <w:rPr>
+                      <w:rFonts w:ascii="Cambria Math" w:eastAsiaTheme="minorEastAsia" w:hAnsi="Cambria Math"/>
+                    </w:rPr>
+                    <m:t>d</m:t>
+                  </m:r>
+                  <m:r>
+                    <w:rPr>
+                      <w:rFonts w:ascii="Cambria Math" w:eastAsiaTheme="minorEastAsia" w:hAnsi="Cambria Math"/>
+                    </w:rPr>
+                    <m:t>r</m:t>
+                  </m:r>
+                  <m:ctrlPr>
+                    <w:rPr>
+                      <w:rFonts w:ascii="Cambria Math" w:eastAsiaTheme="minorEastAsia" w:hAnsi="Cambria Math"/>
+                      <w:i/>
+                    </w:rPr>
+                  </m:ctrlPr>
+                </m:e>
+              </m:nary>
+              <m:r>
+                <w:rPr>
+                  <w:rFonts w:ascii="Cambria Math" w:eastAsiaTheme="minorEastAsia" w:hAnsi="Cambria Math"/>
+                </w:rPr>
+                <m:t> </m:t>
+              </m:r>
+              <m:r>
+                <m:rPr>
+                  <m:nor/>
+                </m:rPr>
+                <w:rPr>
+                  <w:rFonts w:ascii="Cambria Math" w:eastAsiaTheme="minorEastAsia" w:hAnsi="Cambria Math"/>
+                </w:rPr>
+                <m:t>d</m:t>
+              </m:r>
+              <m:r>
+                <w:rPr>
+                  <w:rFonts w:ascii="Cambria Math" w:eastAsiaTheme="minorEastAsia" w:hAnsi="Cambria Math"/>
+                </w:rPr>
+                <m:t>s</m:t>
+              </m:r>
+              <m:ctrlPr>
+                <w:rPr>
+                  <w:rFonts w:ascii="Cambria Math" w:eastAsiaTheme="minorEastAsia" w:hAnsi="Cambria Math"/>
+                  <w:i/>
+                </w:rPr>
+              </m:ctrlPr>
+            </m:e>
+          </m:nary>
+          <m:r>
+            <w:rPr>
+              <w:rFonts w:ascii="Cambria Math" w:eastAsiaTheme="minorEastAsia" w:hAnsi="Cambria Math"/>
+            </w:rPr>
+            <m:t> </m:t>
+          </m:r>
+          <m:r>
+            <m:rPr>
+              <m:nor/>
+            </m:rPr>
+            <w:rPr>
+              <w:rFonts w:ascii="Cambria Math" w:eastAsiaTheme="minorEastAsia" w:hAnsi="Cambria Math"/>
+            </w:rPr>
+            <m:t>d</m:t>
+          </m:r>
+          <m:r>
+            <w:rPr>
+              <w:rFonts w:ascii="Cambria Math" w:eastAsiaTheme="minorEastAsia" w:hAnsi="Cambria Math"/>
+            </w:rPr>
+            <m:t>t</m:t>
+          </m:r>
+        </m:oMath>
+      </m:oMathPara>
+    </w:p>
+    <w:p>
+      <w:pPr>
+        <w:rPr>
+          <w:rFonts w:eastAsiaTheme="minorEastAsia"/>
+        </w:rPr>
+      </w:pPr>
+      <m:oMathPara>
+        <m:oMath>
+          <m:r>
+            <w:rPr>
+              <w:rFonts w:ascii="Cambria Math" w:eastAsiaTheme="minorEastAsia" w:hAnsi="Cambria Math"/>
+            </w:rPr>
+            <m:t>=</m:t>
+          </m:r>
+          <m:f>
+            <m:fPr>
+              <m:ctrlPr>
+                <w:rPr>
+                  <w:rFonts w:ascii="Cambria Math" w:eastAsiaTheme="minorEastAsia" w:hAnsi="Cambria Math"/>
+                </w:rPr>
+              </m:ctrlPr>
+            </m:fPr>
+            <m:num>
+              <m:r>
+                <m:rPr>
+                  <m:sty m:val="p"/>
+                </m:rPr>
+                <w:rPr>
+                  <w:rFonts w:ascii="Cambria Math" w:eastAsiaTheme="minorEastAsia" w:hAnsi="Cambria Math"/>
+                </w:rPr>
+                <m:t>π</m:t>
+              </m:r>
+            </m:num>
+            <m:den>
+              <m:r>
+                <m:rPr>
+                  <m:sty m:val="p"/>
+                </m:rPr>
+                <w:rPr>
+                  <w:rFonts w:ascii="Cambria Math" w:eastAsiaTheme="minorEastAsia" w:hAnsi="Cambria Math"/>
+                </w:rPr>
+                <m:t>2</m:t>
+              </m:r>
+            </m:den>
+          </m:f>
+        </m:oMath>
+      </m:oMathPara>
+      <w:bookmarkStart w:id="0" w:name="_GoBack"/>
+      <w:bookmarkEnd w:id="0"/>
     </w:p>
     <w:sectPr>
       <w:pgSz w:w="12240" w:h="15840"/>

</xml_diff>

<commit_message>
Final final commit, I promise
</commit_message>
<xml_diff>
--- a/Lecture11 Typesetting.docx
+++ b/Lecture11 Typesetting.docx
@@ -4493,16 +4493,7 @@
             <w:rPr>
               <w:rFonts w:ascii="Cambria Math" w:eastAsiaTheme="minorEastAsia" w:hAnsi="Cambria Math"/>
             </w:rPr>
-            <m:t>x</m:t>
-          </m:r>
-          <m:r>
-            <m:rPr>
-              <m:sty m:val="p"/>
-            </m:rPr>
-            <w:rPr>
-              <w:rFonts w:ascii="Cambria Math" w:eastAsiaTheme="minorEastAsia" w:hAnsi="Cambria Math"/>
-            </w:rPr>
-            <m:t> </m:t>
+            <m:t>x </m:t>
           </m:r>
           <m:r>
             <m:rPr>
@@ -4520,16 +4511,7 @@
             <w:rPr>
               <w:rFonts w:ascii="Cambria Math" w:eastAsiaTheme="minorEastAsia" w:hAnsi="Cambria Math"/>
             </w:rPr>
-            <m:t>y</m:t>
-          </m:r>
-          <m:r>
-            <m:rPr>
-              <m:sty m:val="p"/>
-            </m:rPr>
-            <w:rPr>
-              <w:rFonts w:ascii="Cambria Math" w:eastAsiaTheme="minorEastAsia" w:hAnsi="Cambria Math"/>
-            </w:rPr>
-            <m:t> </m:t>
+            <m:t>y </m:t>
           </m:r>
           <m:r>
             <m:rPr>
@@ -4547,16 +4529,7 @@
             <w:rPr>
               <w:rFonts w:ascii="Cambria Math" w:eastAsiaTheme="minorEastAsia" w:hAnsi="Cambria Math"/>
             </w:rPr>
-            <m:t>z</m:t>
-          </m:r>
-          <m:r>
-            <m:rPr>
-              <m:sty m:val="p"/>
-            </m:rPr>
-            <w:rPr>
-              <w:rFonts w:ascii="Cambria Math" w:eastAsiaTheme="minorEastAsia" w:hAnsi="Cambria Math"/>
-            </w:rPr>
-            <m:t>=</m:t>
+            <m:t>z=</m:t>
           </m:r>
           <m:nary>
             <m:naryPr>
@@ -4711,16 +4684,7 @@
             <w:rPr>
               <w:rFonts w:ascii="Cambria Math" w:eastAsiaTheme="minorEastAsia" w:hAnsi="Cambria Math"/>
             </w:rPr>
-            <m:t>r</m:t>
-          </m:r>
-          <m:r>
-            <m:rPr>
-              <m:sty m:val="p"/>
-            </m:rPr>
-            <w:rPr>
-              <w:rFonts w:ascii="Cambria Math" w:eastAsiaTheme="minorEastAsia" w:hAnsi="Cambria Math"/>
-            </w:rPr>
-            <m:t> </m:t>
+            <m:t>r </m:t>
           </m:r>
           <m:r>
             <m:rPr>
@@ -4738,16 +4702,7 @@
             <w:rPr>
               <w:rFonts w:ascii="Cambria Math" w:eastAsiaTheme="minorEastAsia" w:hAnsi="Cambria Math"/>
             </w:rPr>
-            <m:t>s</m:t>
-          </m:r>
-          <m:r>
-            <m:rPr>
-              <m:sty m:val="p"/>
-            </m:rPr>
-            <w:rPr>
-              <w:rFonts w:ascii="Cambria Math" w:eastAsiaTheme="minorEastAsia" w:hAnsi="Cambria Math"/>
-            </w:rPr>
-            <m:t> </m:t>
+            <m:t>s </m:t>
           </m:r>
           <m:r>
             <m:rPr>
@@ -5067,8 +5022,65 @@
           </m:f>
         </m:oMath>
       </m:oMathPara>
+    </w:p>
+    <w:p>
+      <w:pPr>
+        <w:rPr>
+          <w:rFonts w:eastAsiaTheme="minorEastAsia"/>
+        </w:rPr>
+      </w:pPr>
       <w:bookmarkStart w:id="0" w:name="_GoBack"/>
       <w:bookmarkEnd w:id="0"/>
+      <m:oMathPara>
+        <m:oMath>
+          <m:r>
+            <w:rPr>
+              <w:rFonts w:ascii="Cambria Math" w:eastAsiaTheme="minorEastAsia" w:hAnsi="Cambria Math"/>
+            </w:rPr>
+            <m:t>s=</m:t>
+          </m:r>
+          <m:f>
+            <m:fPr>
+              <m:ctrlPr>
+                <w:rPr>
+                  <w:rFonts w:ascii="Cambria Math" w:eastAsiaTheme="minorEastAsia" w:hAnsi="Cambria Math"/>
+                </w:rPr>
+              </m:ctrlPr>
+            </m:fPr>
+            <m:num>
+              <m:r>
+                <m:rPr>
+                  <m:sty m:val="p"/>
+                </m:rPr>
+                <w:rPr>
+                  <w:rFonts w:ascii="Cambria Math" w:eastAsiaTheme="minorEastAsia" w:hAnsi="Cambria Math"/>
+                </w:rPr>
+                <m:t>π</m:t>
+              </m:r>
+              <m:ctrlPr>
+                <w:rPr>
+                  <w:rFonts w:ascii="Cambria Math" w:eastAsiaTheme="minorEastAsia" w:hAnsi="Cambria Math"/>
+                  <w:i/>
+                </w:rPr>
+              </m:ctrlPr>
+            </m:num>
+            <m:den>
+              <m:r>
+                <w:rPr>
+                  <w:rFonts w:ascii="Cambria Math" w:eastAsiaTheme="minorEastAsia" w:hAnsi="Cambria Math"/>
+                </w:rPr>
+                <m:t>6</m:t>
+              </m:r>
+              <m:ctrlPr>
+                <w:rPr>
+                  <w:rFonts w:ascii="Cambria Math" w:eastAsiaTheme="minorEastAsia" w:hAnsi="Cambria Math"/>
+                  <w:i/>
+                </w:rPr>
+              </m:ctrlPr>
+            </m:den>
+          </m:f>
+        </m:oMath>
+      </m:oMathPara>
     </w:p>
     <w:sectPr>
       <w:pgSz w:w="12240" w:h="15840"/>

</xml_diff>